<commit_message>
Add reordering rules for phk
</commit_message>
<xml_diff>
--- a/test_data/SDM03-20020302-006_Unicode.docx
+++ b/test_data/SDM03-20020302-006_Unicode.docx
@@ -917,7 +917,6 @@
       <w:proofErr w:type="spellStart"/>
       <w:r>
         <w:rPr>
-          <w:rFonts w:ascii="Noto Serif Myanmar Light" w:hAnsi="Noto Serif Myanmar Light"/>
           <w:sz w:val="26"/>
         </w:rPr>
         <w:t>မ︀ိုဝ︀်ꩫ︀ꩫ︀်ꩡ︀ွ်ၸ︀ႃက︀ေ︀ႃလ︀ိုင︀်ၺင︀်ပ︀ႝ</w:t>
@@ -925,7 +924,6 @@
       <w:proofErr w:type="spellEnd"/>
       <w:r>
         <w:rPr>
-          <w:rFonts w:ascii="Noto Serif Myanmar Light" w:hAnsi="Noto Serif Myanmar Light"/>
           <w:sz w:val="26"/>
         </w:rPr>
         <w:t xml:space="preserve"> ။ </w:t>
@@ -933,7 +931,6 @@
       <w:proofErr w:type="spellStart"/>
       <w:r>
         <w:rPr>
-          <w:rFonts w:ascii="Noto Serif Myanmar Light" w:hAnsi="Noto Serif Myanmar Light"/>
           <w:sz w:val="26"/>
         </w:rPr>
         <w:t>ꩡ︀ွ်ၸ︀ႃလ︀ိင︀်လ︀ုက︀်တ︀ျိတ︀်</w:t>
@@ -941,7 +938,6 @@
       <w:proofErr w:type="spellEnd"/>
       <w:r>
         <w:rPr>
-          <w:rFonts w:ascii="Noto Serif Myanmar Light" w:hAnsi="Noto Serif Myanmar Light"/>
           <w:sz w:val="26"/>
         </w:rPr>
         <w:t xml:space="preserve"> ။ </w:t>
@@ -949,7 +945,6 @@
       <w:proofErr w:type="spellStart"/>
       <w:r>
         <w:rPr>
-          <w:rFonts w:ascii="Noto Serif Myanmar Light" w:hAnsi="Noto Serif Myanmar Light"/>
           <w:sz w:val="26"/>
         </w:rPr>
         <w:t>ပ︀ꩫ︀်လ︀ိုင︀်ၵ︀ႃꩫ︀ွ်တ︀ီꩭိုꩫ︀်</w:t>
@@ -957,7 +952,6 @@
       <w:proofErr w:type="spellEnd"/>
       <w:r>
         <w:rPr>
-          <w:rFonts w:ascii="Noto Serif Myanmar Light" w:hAnsi="Noto Serif Myanmar Light"/>
           <w:sz w:val="26"/>
         </w:rPr>
         <w:t xml:space="preserve"> </w:t>
@@ -965,7 +959,6 @@
       <w:proofErr w:type="spellStart"/>
       <w:r>
         <w:rPr>
-          <w:rFonts w:ascii="Noto Serif Myanmar Light" w:hAnsi="Noto Serif Myanmar Light"/>
           <w:sz w:val="26"/>
         </w:rPr>
         <w:t>မ︀ုက︀်ꩬ︀ိုဝ︀်ဢ︀ꩫ︀်လ︀ိင︀်လ︀ုက︀်တ︀ျိတ︀်</w:t>
@@ -973,7 +966,6 @@
       <w:proofErr w:type="spellEnd"/>
       <w:r>
         <w:rPr>
-          <w:rFonts w:ascii="Noto Serif Myanmar Light" w:hAnsi="Noto Serif Myanmar Light"/>
           <w:sz w:val="26"/>
         </w:rPr>
         <w:t xml:space="preserve"> ။ </w:t>
@@ -981,15 +973,13 @@
       <w:proofErr w:type="spellStart"/>
       <w:r>
         <w:rPr>
-          <w:rFonts w:ascii="Noto Serif Myanmar Light" w:hAnsi="Noto Serif Myanmar Light"/>
-          <w:sz w:val="26"/>
-        </w:rPr>
-        <w:t>ပ︀ꩫ︀်လ︀ိုင︀်ꩡ︀ွ်ၸ︀ႃက︀ႃလ︀မ︀ေ︀ိုင︀်က︀ႃ</w:t>
-      </w:r>
-      <w:proofErr w:type="spellEnd"/>
-      <w:r>
-        <w:rPr>
-          <w:rFonts w:ascii="Noto Serif Myanmar Light" w:hAnsi="Noto Serif Myanmar Light"/>
+          <w:sz w:val="26"/>
+        </w:rPr>
+        <w:t>ပ︀ꩫ︀်လ︀ိုင︀်ꩡ︀ွ်ၸ︀ႃက︀ႃလ︀ေ︀မ︀ိုင︀်က︀ႃ</w:t>
+      </w:r>
+      <w:proofErr w:type="spellEnd"/>
+      <w:r>
+        <w:rPr>
           <w:sz w:val="26"/>
         </w:rPr>
         <w:t xml:space="preserve"> ။ </w:t>
@@ -997,15 +987,13 @@
       <w:proofErr w:type="spellStart"/>
       <w:r>
         <w:rPr>
-          <w:rFonts w:ascii="Noto Serif Myanmar Light" w:hAnsi="Noto Serif Myanmar Light"/>
-          <w:sz w:val="26"/>
-        </w:rPr>
-        <w:t>က︀ႃဢ︀ꩭေ︀ိုꩫ︀်မ︀ုက︀်</w:t>
-      </w:r>
-      <w:proofErr w:type="spellEnd"/>
-      <w:r>
-        <w:rPr>
-          <w:rFonts w:ascii="Noto Serif Myanmar Light" w:hAnsi="Noto Serif Myanmar Light"/>
+          <w:sz w:val="26"/>
+        </w:rPr>
+        <w:t>က︀ႃဢ︀ေ︀ꩭိုꩫ︀်မ︀ုက︀်</w:t>
+      </w:r>
+      <w:proofErr w:type="spellEnd"/>
+      <w:r>
+        <w:rPr>
           <w:sz w:val="26"/>
         </w:rPr>
         <w:t xml:space="preserve"> </w:t>
@@ -1013,7 +1001,6 @@
       <w:proofErr w:type="spellStart"/>
       <w:r>
         <w:rPr>
-          <w:rFonts w:ascii="Noto Serif Myanmar Light" w:hAnsi="Noto Serif Myanmar Light"/>
           <w:sz w:val="26"/>
         </w:rPr>
         <w:t>ꩬ︀ိုဝ︀်က︀ႃထ︀ိုင︀်ဢ︀ႃ</w:t>
@@ -1021,7 +1008,6 @@
       <w:proofErr w:type="spellEnd"/>
       <w:r>
         <w:rPr>
-          <w:rFonts w:ascii="Noto Serif Myanmar Light" w:hAnsi="Noto Serif Myanmar Light"/>
           <w:sz w:val="26"/>
         </w:rPr>
         <w:t xml:space="preserve"> ။ </w:t>
@@ -1029,7 +1015,6 @@
       <w:proofErr w:type="spellStart"/>
       <w:r>
         <w:rPr>
-          <w:rFonts w:ascii="Noto Serif Myanmar Light" w:hAnsi="Noto Serif Myanmar Light"/>
           <w:sz w:val="26"/>
         </w:rPr>
         <w:t>ꩭိုꩫ︀်မ︀ုက︀်ꩬ︀ိုဝ︀်က︀ႃထ︀ိုင︀်ဢ︀ေ︀</w:t>
@@ -1037,7 +1022,6 @@
       <w:proofErr w:type="spellEnd"/>
       <w:r>
         <w:rPr>
-          <w:rFonts w:ascii="Noto Serif Myanmar Light" w:hAnsi="Noto Serif Myanmar Light"/>
           <w:sz w:val="26"/>
         </w:rPr>
         <w:t xml:space="preserve"> ။ </w:t>
@@ -1045,7 +1029,6 @@
       <w:proofErr w:type="spellStart"/>
       <w:r>
         <w:rPr>
-          <w:rFonts w:ascii="Noto Serif Myanmar Light" w:hAnsi="Noto Serif Myanmar Light"/>
           <w:sz w:val="26"/>
         </w:rPr>
         <w:t>ꩫ︀ုက︀်မ︀ုက︀်ꩬ︀ိုဝ︀်လ︀ုက︀်တ︀ျိတ︀်မ︀ုက︀်ꩬ︀ိုဝ︀်</w:t>
@@ -1053,7 +1036,6 @@
       <w:proofErr w:type="spellEnd"/>
       <w:r>
         <w:rPr>
-          <w:rFonts w:ascii="Noto Serif Myanmar Light" w:hAnsi="Noto Serif Myanmar Light"/>
           <w:sz w:val="26"/>
         </w:rPr>
         <w:t xml:space="preserve"> </w:t>
@@ -1061,7 +1043,6 @@
       <w:proofErr w:type="spellStart"/>
       <w:r>
         <w:rPr>
-          <w:rFonts w:ascii="Noto Serif Myanmar Light" w:hAnsi="Noto Serif Myanmar Light"/>
           <w:sz w:val="26"/>
         </w:rPr>
         <w:t>ꩭင︀်ꩡ︀ွ်ၸ︀ႃလ︀ႃက︀ꩫ︀်</w:t>
@@ -1069,7 +1050,6 @@
       <w:proofErr w:type="spellEnd"/>
       <w:r>
         <w:rPr>
-          <w:rFonts w:ascii="Noto Serif Myanmar Light" w:hAnsi="Noto Serif Myanmar Light"/>
           <w:sz w:val="26"/>
         </w:rPr>
         <w:t xml:space="preserve"> ။ </w:t>
@@ -1077,7 +1057,6 @@
       <w:proofErr w:type="spellStart"/>
       <w:r>
         <w:rPr>
-          <w:rFonts w:ascii="Noto Serif Myanmar Light" w:hAnsi="Noto Serif Myanmar Light"/>
           <w:sz w:val="26"/>
         </w:rPr>
         <w:t>ꩭင︀်ꩫ︀ႝꩬ︀ိဝ︀်ဢ︀ႃတ︀ုပ︀်ဢ︀ႃမ︀င︀်</w:t>
@@ -1085,7 +1064,6 @@
       <w:proofErr w:type="spellEnd"/>
       <w:r>
         <w:rPr>
-          <w:rFonts w:ascii="Noto Serif Myanmar Light" w:hAnsi="Noto Serif Myanmar Light"/>
           <w:sz w:val="26"/>
         </w:rPr>
         <w:t xml:space="preserve"> </w:t>
@@ -1093,7 +1071,6 @@
       <w:proofErr w:type="spellStart"/>
       <w:r>
         <w:rPr>
-          <w:rFonts w:ascii="Noto Serif Myanmar Light" w:hAnsi="Noto Serif Myanmar Light"/>
           <w:sz w:val="26"/>
         </w:rPr>
         <w:t>ဢ︀ႃဝ︀ႃꩭေ︀ႃဢ︀ႃလ︀ုက︀်တ︀ျိတ︀်ဢ︀ꩫ︀်ပ︀ႃ</w:t>
@@ -1101,7 +1078,6 @@
       <w:proofErr w:type="spellEnd"/>
       <w:r>
         <w:rPr>
-          <w:rFonts w:ascii="Noto Serif Myanmar Light" w:hAnsi="Noto Serif Myanmar Light"/>
           <w:sz w:val="26"/>
         </w:rPr>
         <w:t xml:space="preserve"> ။ </w:t>
@@ -1109,7 +1085,6 @@
       <w:proofErr w:type="spellStart"/>
       <w:r>
         <w:rPr>
-          <w:rFonts w:ascii="Noto Serif Myanmar Light" w:hAnsi="Noto Serif Myanmar Light"/>
           <w:sz w:val="26"/>
         </w:rPr>
         <w:t>မ︀ိုဝ︀်ꩫ︀ꩫ︀်ꩡ︀ွ်ၸ︀ႃၵ︀ၞ်ꩡ︀ၞ်ဢ︀ႃ</w:t>
@@ -1117,7 +1092,6 @@
       <w:proofErr w:type="spellEnd"/>
       <w:r>
         <w:rPr>
-          <w:rFonts w:ascii="Noto Serif Myanmar Light" w:hAnsi="Noto Serif Myanmar Light"/>
           <w:sz w:val="26"/>
         </w:rPr>
         <w:t xml:space="preserve"> ။ </w:t>
@@ -1125,7 +1099,6 @@
       <w:proofErr w:type="spellStart"/>
       <w:r>
         <w:rPr>
-          <w:rFonts w:ascii="Noto Serif Myanmar Light" w:hAnsi="Noto Serif Myanmar Light"/>
           <w:sz w:val="26"/>
         </w:rPr>
         <w:t>တ︀ီꩭိုꩫ︀်က︀ွ်ၺင︀်လ︀ုက︀်တ︀ျိတ︀်မ︀ိုꩫ︀်ꩫ︀ႝတ︀ꩫ︀်ၵ︀ွံၸ︀ꩫ︀်ꩫ︀ႝ</w:t>
@@ -1133,7 +1106,6 @@
       <w:proofErr w:type="spellEnd"/>
       <w:r>
         <w:rPr>
-          <w:rFonts w:ascii="Noto Serif Myanmar Light" w:hAnsi="Noto Serif Myanmar Light"/>
           <w:sz w:val="26"/>
         </w:rPr>
         <w:t xml:space="preserve"> ။ </w:t>
@@ -1141,7 +1113,6 @@
       <w:proofErr w:type="spellStart"/>
       <w:r>
         <w:rPr>
-          <w:rFonts w:ascii="Noto Serif Myanmar Light" w:hAnsi="Noto Serif Myanmar Light"/>
           <w:sz w:val="26"/>
         </w:rPr>
         <w:t>မ︀ၞ်ꩡ︀ွ်</w:t>
@@ -1149,7 +1120,6 @@
       <w:proofErr w:type="spellEnd"/>
       <w:r>
         <w:rPr>
-          <w:rFonts w:ascii="Noto Serif Myanmar Light" w:hAnsi="Noto Serif Myanmar Light"/>
           <w:sz w:val="26"/>
         </w:rPr>
         <w:t xml:space="preserve"> </w:t>
@@ -1157,7 +1127,6 @@
       <w:proofErr w:type="spellStart"/>
       <w:r>
         <w:rPr>
-          <w:rFonts w:ascii="Noto Serif Myanmar Light" w:hAnsi="Noto Serif Myanmar Light"/>
           <w:sz w:val="26"/>
         </w:rPr>
         <w:t>မ︀ႃမ︀ႃꩫ︀င︀်ꩫ︀ႃ</w:t>
@@ -1165,7 +1134,6 @@
       <w:proofErr w:type="spellEnd"/>
       <w:r>
         <w:rPr>
-          <w:rFonts w:ascii="Noto Serif Myanmar Light" w:hAnsi="Noto Serif Myanmar Light"/>
           <w:sz w:val="26"/>
         </w:rPr>
         <w:t xml:space="preserve"> ။ </w:t>
@@ -1173,7 +1141,6 @@
       <w:proofErr w:type="spellStart"/>
       <w:r>
         <w:rPr>
-          <w:rFonts w:ascii="Noto Serif Myanmar Light" w:hAnsi="Noto Serif Myanmar Light"/>
           <w:sz w:val="26"/>
         </w:rPr>
         <w:t>ဢ︀ႃမ︀ႃက︀ိꩫ︀်ꩫ︀ႃ</w:t>
@@ -1181,7 +1148,6 @@
       <w:proofErr w:type="spellEnd"/>
       <w:r>
         <w:rPr>
-          <w:rFonts w:ascii="Noto Serif Myanmar Light" w:hAnsi="Noto Serif Myanmar Light"/>
           <w:sz w:val="26"/>
         </w:rPr>
         <w:t xml:space="preserve"> ။ </w:t>
@@ -1189,15 +1155,13 @@
       <w:proofErr w:type="spellStart"/>
       <w:r>
         <w:rPr>
-          <w:rFonts w:ascii="Noto Serif Myanmar Light" w:hAnsi="Noto Serif Myanmar Light"/>
-          <w:sz w:val="26"/>
-        </w:rPr>
-        <w:t>လ︀ိုက︀်ထ︀ႃမ︀ႃပ︀ႃဢ︀ထ︀ေ︀ံ</w:t>
-      </w:r>
-      <w:proofErr w:type="spellEnd"/>
-      <w:r>
-        <w:rPr>
-          <w:rFonts w:ascii="Noto Serif Myanmar Light" w:hAnsi="Noto Serif Myanmar Light"/>
+          <w:sz w:val="26"/>
+        </w:rPr>
+        <w:t>လ︀ိုက︀်ထ︀ႃမ︀ႃပ︀ႃဢ︀ေ︀ထ︀ံ</w:t>
+      </w:r>
+      <w:proofErr w:type="spellEnd"/>
+      <w:r>
+        <w:rPr>
           <w:sz w:val="26"/>
         </w:rPr>
         <w:t xml:space="preserve"> ။ </w:t>
@@ -1205,15 +1169,13 @@
       <w:proofErr w:type="spellStart"/>
       <w:r>
         <w:rPr>
-          <w:rFonts w:ascii="Noto Serif Myanmar Light" w:hAnsi="Noto Serif Myanmar Light"/>
-          <w:sz w:val="26"/>
-        </w:rPr>
-        <w:t>လ︀ုက︀်မ︀ုက︀်ꩬ︀ိုဝ︀်ꩫ︀က︀ေ︀ွ်မ︀ႃဢ︀ေ︀</w:t>
-      </w:r>
-      <w:proofErr w:type="spellEnd"/>
-      <w:r>
-        <w:rPr>
-          <w:rFonts w:ascii="Noto Serif Myanmar Light" w:hAnsi="Noto Serif Myanmar Light"/>
+          <w:sz w:val="26"/>
+        </w:rPr>
+        <w:t>လ︀ုက︀်မ︀ုက︀်ꩬ︀ိုဝ︀်ꩫ︀ေ︀က︀ွ်မ︀ႃဢ︀ေ︀</w:t>
+      </w:r>
+      <w:proofErr w:type="spellEnd"/>
+      <w:r>
+        <w:rPr>
           <w:sz w:val="26"/>
         </w:rPr>
         <w:t xml:space="preserve"> ။ </w:t>
@@ -1221,7 +1183,6 @@
       <w:proofErr w:type="spellStart"/>
       <w:r>
         <w:rPr>
-          <w:rFonts w:ascii="Noto Serif Myanmar Light" w:hAnsi="Noto Serif Myanmar Light"/>
           <w:sz w:val="26"/>
         </w:rPr>
         <w:t>ꩭင︀်က︀ွ်ၵ︀ႃꩫ︀ွ်တ︀ုပ︀်ဢ︀ႃꩭေ︀ႃဢ︀ႃ</w:t>
@@ -1229,7 +1190,6 @@
       <w:proofErr w:type="spellEnd"/>
       <w:r>
         <w:rPr>
-          <w:rFonts w:ascii="Noto Serif Myanmar Light" w:hAnsi="Noto Serif Myanmar Light"/>
           <w:sz w:val="26"/>
         </w:rPr>
         <w:t xml:space="preserve"> ။ </w:t>
@@ -1237,15 +1197,13 @@
       <w:proofErr w:type="spellStart"/>
       <w:r>
         <w:rPr>
-          <w:rFonts w:ascii="Noto Serif Myanmar Light" w:hAnsi="Noto Serif Myanmar Light"/>
-          <w:sz w:val="26"/>
-        </w:rPr>
-        <w:t>ပ︀ႃဢ︀ꩫ︀ေ︀ေ︀ႃပ︀ႃဢ︀ေ︀ႃ</w:t>
-      </w:r>
-      <w:proofErr w:type="spellEnd"/>
-      <w:r>
-        <w:rPr>
-          <w:rFonts w:ascii="Noto Serif Myanmar Light" w:hAnsi="Noto Serif Myanmar Light"/>
+          <w:sz w:val="26"/>
+        </w:rPr>
+        <w:t>ပ︀ႃဢ︀ေ︀ꩫ︀ေ︀ႃပ︀ႃဢ︀ေ︀ႃ</w:t>
+      </w:r>
+      <w:proofErr w:type="spellEnd"/>
+      <w:r>
+        <w:rPr>
           <w:sz w:val="26"/>
         </w:rPr>
         <w:t xml:space="preserve"> ။ </w:t>
@@ -1253,15 +1211,13 @@
       <w:proofErr w:type="spellStart"/>
       <w:r>
         <w:rPr>
-          <w:rFonts w:ascii="Noto Serif Myanmar Light" w:hAnsi="Noto Serif Myanmar Light"/>
-          <w:sz w:val="26"/>
-        </w:rPr>
-        <w:t>လ︀ုၺ်က︀ုꩫ︀်လ︀ီလ︀ုၺ်ဢ︀ၵ︀ေ︀ွံလ︀ီ</w:t>
-      </w:r>
-      <w:proofErr w:type="spellEnd"/>
-      <w:r>
-        <w:rPr>
-          <w:rFonts w:ascii="Noto Serif Myanmar Light" w:hAnsi="Noto Serif Myanmar Light"/>
+          <w:sz w:val="26"/>
+        </w:rPr>
+        <w:t>လ︀ုၺ်က︀ုꩫ︀်လ︀ီလ︀ုၺ်ဢ︀ေ︀ၵ︀ွံလ︀ီ</w:t>
+      </w:r>
+      <w:proofErr w:type="spellEnd"/>
+      <w:r>
+        <w:rPr>
           <w:sz w:val="26"/>
         </w:rPr>
         <w:t xml:space="preserve"> </w:t>
@@ -1269,7 +1225,6 @@
       <w:proofErr w:type="spellStart"/>
       <w:r>
         <w:rPr>
-          <w:rFonts w:ascii="Noto Serif Myanmar Light" w:hAnsi="Noto Serif Myanmar Light"/>
           <w:sz w:val="26"/>
         </w:rPr>
         <w:t>ꩬ︀ုပ︀်လ︀ီꩬ︀ွꩫ︀်</w:t>
@@ -1277,7 +1232,6 @@
       <w:proofErr w:type="spellEnd"/>
       <w:r>
         <w:rPr>
-          <w:rFonts w:ascii="Noto Serif Myanmar Light" w:hAnsi="Noto Serif Myanmar Light"/>
           <w:sz w:val="26"/>
         </w:rPr>
         <w:t xml:space="preserve"> ။ </w:t>
@@ -1285,15 +1239,13 @@
       <w:proofErr w:type="spellStart"/>
       <w:r>
         <w:rPr>
-          <w:rFonts w:ascii="Noto Serif Myanmar Light" w:hAnsi="Noto Serif Myanmar Light"/>
-          <w:sz w:val="26"/>
-        </w:rPr>
-        <w:t>လ︀ုၺ်က︀ုꩫ︀်မ︀ႃꩫ︀ီလ︀ုၺ်ယ︀ဢ︀ေ︀ꩫ︀်မ︀ႃꩫ︀ီဢ︀ꩫ︀်တ︀ုပ︀်ဢ︀ꩫ︀်မ︀င︀်ဢ︀ꩫ︀်လ︀ꩫ︀်</w:t>
-      </w:r>
-      <w:proofErr w:type="spellEnd"/>
-      <w:r>
-        <w:rPr>
-          <w:rFonts w:ascii="Noto Serif Myanmar Light" w:hAnsi="Noto Serif Myanmar Light"/>
+          <w:sz w:val="26"/>
+        </w:rPr>
+        <w:t>လ︀ုၺ်က︀ုꩫ︀်မ︀ႃꩫ︀ီလ︀ုၺ်ယ︀ေ︀ဢ︀ꩫ︀်မ︀ႃꩫ︀ီဢ︀ꩫ︀်တ︀ုပ︀်ဢ︀ꩫ︀်မ︀င︀်ဢ︀ꩫ︀်လ︀ꩫ︀်</w:t>
+      </w:r>
+      <w:proofErr w:type="spellEnd"/>
+      <w:r>
+        <w:rPr>
           <w:sz w:val="26"/>
         </w:rPr>
         <w:t xml:space="preserve"> </w:t>
@@ -1301,7 +1253,6 @@
       <w:proofErr w:type="spellStart"/>
       <w:r>
         <w:rPr>
-          <w:rFonts w:ascii="Noto Serif Myanmar Light" w:hAnsi="Noto Serif Myanmar Light"/>
           <w:sz w:val="26"/>
         </w:rPr>
         <w:t>က︀ꩫ︀်လ︀ႝꩬ︀ွꩫ︀်</w:t>
@@ -1309,7 +1260,6 @@
       <w:proofErr w:type="spellEnd"/>
       <w:r>
         <w:rPr>
-          <w:rFonts w:ascii="Noto Serif Myanmar Light" w:hAnsi="Noto Serif Myanmar Light"/>
           <w:sz w:val="26"/>
         </w:rPr>
         <w:t xml:space="preserve"> ။ </w:t>
@@ -1317,7 +1267,6 @@
       <w:proofErr w:type="spellStart"/>
       <w:r>
         <w:rPr>
-          <w:rFonts w:ascii="Noto Serif Myanmar Light" w:hAnsi="Noto Serif Myanmar Light"/>
           <w:sz w:val="26"/>
         </w:rPr>
         <w:t>လ︀ိုဝ︀်ပ︀ိုဝ︀်ꩫ︀ꩫ︀်ၸ︀ၞ်ဢ︀ေ︀ႃယ︀င︀်လ︀ိင︀်လ︀ုက︀်လ︀ိင︀်လ︀င︀်ဢ︀ေ︀ႃၵ︀ွံလ︀ီꩬ︀ုပ︀်လ︀ီ</w:t>
@@ -1325,7 +1274,6 @@
       <w:proofErr w:type="spellEnd"/>
       <w:r>
         <w:rPr>
-          <w:rFonts w:ascii="Noto Serif Myanmar Light" w:hAnsi="Noto Serif Myanmar Light"/>
           <w:sz w:val="26"/>
         </w:rPr>
         <w:t xml:space="preserve"> </w:t>
@@ -1333,7 +1281,6 @@
       <w:proofErr w:type="spellStart"/>
       <w:r>
         <w:rPr>
-          <w:rFonts w:ascii="Noto Serif Myanmar Light" w:hAnsi="Noto Serif Myanmar Light"/>
           <w:sz w:val="26"/>
         </w:rPr>
         <w:t>ꩬ︀င︀်ပ︀ႃꩬ︀ွꩫ︀်ဢ︀ေ︀ႃ</w:t>
@@ -1341,7 +1288,6 @@
       <w:proofErr w:type="spellEnd"/>
       <w:r>
         <w:rPr>
-          <w:rFonts w:ascii="Noto Serif Myanmar Light" w:hAnsi="Noto Serif Myanmar Light"/>
           <w:sz w:val="26"/>
         </w:rPr>
         <w:t xml:space="preserve"> ။ </w:t>
@@ -1349,7 +1295,6 @@
       <w:proofErr w:type="spellStart"/>
       <w:r>
         <w:rPr>
-          <w:rFonts w:ascii="Noto Serif Myanmar Light" w:hAnsi="Noto Serif Myanmar Light"/>
           <w:sz w:val="26"/>
         </w:rPr>
         <w:t>ယ︀ွ်ဢ︀ႃ</w:t>
@@ -1357,7 +1302,6 @@
       <w:proofErr w:type="spellEnd"/>
       <w:r>
         <w:rPr>
-          <w:rFonts w:ascii="Noto Serif Myanmar Light" w:hAnsi="Noto Serif Myanmar Light"/>
           <w:sz w:val="26"/>
         </w:rPr>
         <w:t xml:space="preserve"> ။ </w:t>
@@ -2115,7 +2059,6 @@
       <w:proofErr w:type="spellStart"/>
       <w:r>
         <w:rPr>
-          <w:rFonts w:ascii="Noto Serif Myanmar Light" w:hAnsi="Noto Serif Myanmar Light"/>
           <w:sz w:val="26"/>
         </w:rPr>
         <w:t>မ︀ိုဝ︀်ꩫ︀ꩫ︀်</w:t>
@@ -2123,23 +2066,20 @@
       <w:proofErr w:type="spellEnd"/>
       <w:r>
         <w:rPr>
-          <w:rFonts w:ascii="Noto Serif Myanmar Light" w:hAnsi="Noto Serif Myanmar Light"/>
-          <w:sz w:val="26"/>
-        </w:rPr>
-        <w:tab/>
-        <w:t>…</w:t>
-      </w:r>
-      <w:r>
-        <w:rPr>
-          <w:rFonts w:ascii="Noto Serif Myanmar Light" w:hAnsi="Noto Serif Myanmar Light"/>
-          <w:sz w:val="26"/>
-        </w:rPr>
-        <w:tab/>
-      </w:r>
-      <w:proofErr w:type="spellStart"/>
-      <w:r>
-        <w:rPr>
-          <w:rFonts w:ascii="Noto Serif Myanmar Light" w:hAnsi="Noto Serif Myanmar Light"/>
+          <w:sz w:val="26"/>
+        </w:rPr>
+        <w:tab/>
+        <w:t>...</w:t>
+      </w:r>
+      <w:r>
+        <w:rPr>
+          <w:sz w:val="26"/>
+        </w:rPr>
+        <w:tab/>
+      </w:r>
+      <w:proofErr w:type="spellStart"/>
+      <w:r>
+        <w:rPr>
           <w:sz w:val="26"/>
         </w:rPr>
         <w:t>ꩡ︀ွ်ၸ︀ႃ</w:t>
@@ -2147,15 +2087,13 @@
       <w:proofErr w:type="spellEnd"/>
       <w:r>
         <w:rPr>
-          <w:rFonts w:ascii="Noto Serif Myanmar Light" w:hAnsi="Noto Serif Myanmar Light"/>
-          <w:sz w:val="26"/>
-        </w:rPr>
-        <w:tab/>
-      </w:r>
-      <w:proofErr w:type="spellStart"/>
-      <w:r>
-        <w:rPr>
-          <w:rFonts w:ascii="Noto Serif Myanmar Light" w:hAnsi="Noto Serif Myanmar Light"/>
+          <w:sz w:val="26"/>
+        </w:rPr>
+        <w:tab/>
+      </w:r>
+      <w:proofErr w:type="spellStart"/>
+      <w:r>
+        <w:rPr>
           <w:sz w:val="26"/>
         </w:rPr>
         <w:t>က︀ေ︀ႃလ︀ိုင︀်</w:t>
@@ -2163,15 +2101,13 @@
       <w:proofErr w:type="spellEnd"/>
       <w:r>
         <w:rPr>
-          <w:rFonts w:ascii="Noto Serif Myanmar Light" w:hAnsi="Noto Serif Myanmar Light"/>
-          <w:sz w:val="26"/>
-        </w:rPr>
-        <w:tab/>
-      </w:r>
-      <w:proofErr w:type="spellStart"/>
-      <w:r>
-        <w:rPr>
-          <w:rFonts w:ascii="Noto Serif Myanmar Light" w:hAnsi="Noto Serif Myanmar Light"/>
+          <w:sz w:val="26"/>
+        </w:rPr>
+        <w:tab/>
+      </w:r>
+      <w:proofErr w:type="spellStart"/>
+      <w:r>
+        <w:rPr>
           <w:sz w:val="26"/>
         </w:rPr>
         <w:t>ၺင︀်</w:t>
@@ -2179,7 +2115,6 @@
       <w:proofErr w:type="spellEnd"/>
       <w:r>
         <w:rPr>
-          <w:rFonts w:ascii="Noto Serif Myanmar Light" w:hAnsi="Noto Serif Myanmar Light"/>
           <w:sz w:val="26"/>
         </w:rPr>
         <w:tab/>
@@ -2187,7 +2122,6 @@
       </w:r>
       <w:r>
         <w:rPr>
-          <w:rFonts w:ascii="Noto Serif Myanmar Light" w:hAnsi="Noto Serif Myanmar Light"/>
           <w:sz w:val="26"/>
         </w:rPr>
         <w:tab/>
@@ -2883,7 +2817,6 @@
       <w:proofErr w:type="spellStart"/>
       <w:r>
         <w:rPr>
-          <w:rFonts w:ascii="Noto Serif Myanmar Light" w:hAnsi="Noto Serif Myanmar Light"/>
           <w:sz w:val="26"/>
         </w:rPr>
         <w:t>မ︀ိုဝ︀်ꩫ︀ꩫ︀်</w:t>
@@ -2891,23 +2824,20 @@
       <w:proofErr w:type="spellEnd"/>
       <w:r>
         <w:rPr>
-          <w:rFonts w:ascii="Noto Serif Myanmar Light" w:hAnsi="Noto Serif Myanmar Light"/>
-          <w:sz w:val="26"/>
-        </w:rPr>
-        <w:tab/>
-        <w:t>…</w:t>
-      </w:r>
-      <w:r>
-        <w:rPr>
-          <w:rFonts w:ascii="Noto Serif Myanmar Light" w:hAnsi="Noto Serif Myanmar Light"/>
-          <w:sz w:val="26"/>
-        </w:rPr>
-        <w:tab/>
-      </w:r>
-      <w:proofErr w:type="spellStart"/>
-      <w:r>
-        <w:rPr>
-          <w:rFonts w:ascii="Noto Serif Myanmar Light" w:hAnsi="Noto Serif Myanmar Light"/>
+          <w:sz w:val="26"/>
+        </w:rPr>
+        <w:tab/>
+        <w:t>...</w:t>
+      </w:r>
+      <w:r>
+        <w:rPr>
+          <w:sz w:val="26"/>
+        </w:rPr>
+        <w:tab/>
+      </w:r>
+      <w:proofErr w:type="spellStart"/>
+      <w:r>
+        <w:rPr>
           <w:sz w:val="26"/>
         </w:rPr>
         <w:t>ꩡ︀ွ်ၸ︀ႃ</w:t>
@@ -2915,15 +2845,13 @@
       <w:proofErr w:type="spellEnd"/>
       <w:r>
         <w:rPr>
-          <w:rFonts w:ascii="Noto Serif Myanmar Light" w:hAnsi="Noto Serif Myanmar Light"/>
-          <w:sz w:val="26"/>
-        </w:rPr>
-        <w:tab/>
-      </w:r>
-      <w:proofErr w:type="spellStart"/>
-      <w:r>
-        <w:rPr>
-          <w:rFonts w:ascii="Noto Serif Myanmar Light" w:hAnsi="Noto Serif Myanmar Light"/>
+          <w:sz w:val="26"/>
+        </w:rPr>
+        <w:tab/>
+      </w:r>
+      <w:proofErr w:type="spellStart"/>
+      <w:r>
+        <w:rPr>
           <w:sz w:val="26"/>
         </w:rPr>
         <w:t>က︀ေ︀ႃလ︀ိုင︀်</w:t>
@@ -2931,15 +2859,13 @@
       <w:proofErr w:type="spellEnd"/>
       <w:r>
         <w:rPr>
-          <w:rFonts w:ascii="Noto Serif Myanmar Light" w:hAnsi="Noto Serif Myanmar Light"/>
-          <w:sz w:val="26"/>
-        </w:rPr>
-        <w:tab/>
-      </w:r>
-      <w:proofErr w:type="spellStart"/>
-      <w:r>
-        <w:rPr>
-          <w:rFonts w:ascii="Noto Serif Myanmar Light" w:hAnsi="Noto Serif Myanmar Light"/>
+          <w:sz w:val="26"/>
+        </w:rPr>
+        <w:tab/>
+      </w:r>
+      <w:proofErr w:type="spellStart"/>
+      <w:r>
+        <w:rPr>
           <w:sz w:val="26"/>
         </w:rPr>
         <w:t>ၺင︀်</w:t>
@@ -2947,7 +2873,6 @@
       <w:proofErr w:type="spellEnd"/>
       <w:r>
         <w:rPr>
-          <w:rFonts w:ascii="Noto Serif Myanmar Light" w:hAnsi="Noto Serif Myanmar Light"/>
           <w:sz w:val="26"/>
         </w:rPr>
         <w:tab/>
@@ -2955,7 +2880,6 @@
       </w:r>
       <w:r>
         <w:rPr>
-          <w:rFonts w:ascii="Noto Serif Myanmar Light" w:hAnsi="Noto Serif Myanmar Light"/>
           <w:sz w:val="26"/>
         </w:rPr>
         <w:tab/>
@@ -3599,7 +3523,6 @@
       <w:proofErr w:type="spellStart"/>
       <w:r>
         <w:rPr>
-          <w:rFonts w:ascii="Noto Serif Myanmar Light" w:hAnsi="Noto Serif Myanmar Light"/>
           <w:sz w:val="26"/>
         </w:rPr>
         <w:t>မ︀ိုꩫ︀်</w:t>
@@ -3607,7 +3530,6 @@
       <w:proofErr w:type="spellEnd"/>
       <w:r>
         <w:rPr>
-          <w:rFonts w:ascii="Noto Serif Myanmar Light" w:hAnsi="Noto Serif Myanmar Light"/>
           <w:sz w:val="26"/>
         </w:rPr>
         <w:tab/>
@@ -3615,15 +3537,13 @@
       </w:r>
       <w:r>
         <w:rPr>
-          <w:rFonts w:ascii="Noto Serif Myanmar Light" w:hAnsi="Noto Serif Myanmar Light"/>
-          <w:sz w:val="26"/>
-        </w:rPr>
-        <w:tab/>
-      </w:r>
-      <w:proofErr w:type="spellStart"/>
-      <w:r>
-        <w:rPr>
-          <w:rFonts w:ascii="Noto Serif Myanmar Light" w:hAnsi="Noto Serif Myanmar Light"/>
+          <w:sz w:val="26"/>
+        </w:rPr>
+        <w:tab/>
+      </w:r>
+      <w:proofErr w:type="spellStart"/>
+      <w:r>
+        <w:rPr>
           <w:sz w:val="26"/>
         </w:rPr>
         <w:t>ဢ︀ေ︀</w:t>
@@ -3631,11 +3551,10 @@
       <w:proofErr w:type="spellEnd"/>
       <w:r>
         <w:rPr>
-          <w:rFonts w:ascii="Noto Serif Myanmar Light" w:hAnsi="Noto Serif Myanmar Light"/>
-          <w:sz w:val="26"/>
-        </w:rPr>
-        <w:tab/>
-        <w:t>…</w:t>
+          <w:sz w:val="26"/>
+        </w:rPr>
+        <w:tab/>
+        <w:t>...</w:t>
       </w:r>
     </w:p>
     <w:p>
@@ -4008,7 +3927,6 @@
       <w:proofErr w:type="spellStart"/>
       <w:r>
         <w:rPr>
-          <w:rFonts w:ascii="Noto Serif Myanmar Light" w:hAnsi="Noto Serif Myanmar Light"/>
           <w:sz w:val="26"/>
         </w:rPr>
         <w:t>ꩡ︀ွ်ၸ︀ႃ</w:t>
@@ -4016,15 +3934,13 @@
       <w:proofErr w:type="spellEnd"/>
       <w:r>
         <w:rPr>
-          <w:rFonts w:ascii="Noto Serif Myanmar Light" w:hAnsi="Noto Serif Myanmar Light"/>
-          <w:sz w:val="26"/>
-        </w:rPr>
-        <w:tab/>
-      </w:r>
-      <w:proofErr w:type="spellStart"/>
-      <w:r>
-        <w:rPr>
-          <w:rFonts w:ascii="Noto Serif Myanmar Light" w:hAnsi="Noto Serif Myanmar Light"/>
+          <w:sz w:val="26"/>
+        </w:rPr>
+        <w:tab/>
+      </w:r>
+      <w:proofErr w:type="spellStart"/>
+      <w:r>
+        <w:rPr>
           <w:sz w:val="26"/>
         </w:rPr>
         <w:t>လ︀ိင︀်</w:t>
@@ -4032,15 +3948,13 @@
       <w:proofErr w:type="spellEnd"/>
       <w:r>
         <w:rPr>
-          <w:rFonts w:ascii="Noto Serif Myanmar Light" w:hAnsi="Noto Serif Myanmar Light"/>
-          <w:sz w:val="26"/>
-        </w:rPr>
-        <w:tab/>
-      </w:r>
-      <w:proofErr w:type="spellStart"/>
-      <w:r>
-        <w:rPr>
-          <w:rFonts w:ascii="Noto Serif Myanmar Light" w:hAnsi="Noto Serif Myanmar Light"/>
+          <w:sz w:val="26"/>
+        </w:rPr>
+        <w:tab/>
+      </w:r>
+      <w:proofErr w:type="spellStart"/>
+      <w:r>
+        <w:rPr>
           <w:sz w:val="26"/>
         </w:rPr>
         <w:t>လ︀ုက︀်တ︀ျိတ︀်</w:t>
@@ -4048,7 +3962,6 @@
       <w:proofErr w:type="spellEnd"/>
       <w:r>
         <w:rPr>
-          <w:rFonts w:ascii="Noto Serif Myanmar Light" w:hAnsi="Noto Serif Myanmar Light"/>
           <w:sz w:val="26"/>
         </w:rPr>
         <w:tab/>
@@ -4596,7 +4509,6 @@
       <w:proofErr w:type="spellStart"/>
       <w:r>
         <w:rPr>
-          <w:rFonts w:ascii="Noto Serif Myanmar Light" w:hAnsi="Noto Serif Myanmar Light"/>
           <w:sz w:val="26"/>
         </w:rPr>
         <w:t>ပ︀ꩫ︀်လ︀ိုင︀်</w:t>
@@ -4604,23 +4516,20 @@
       <w:proofErr w:type="spellEnd"/>
       <w:r>
         <w:rPr>
-          <w:rFonts w:ascii="Noto Serif Myanmar Light" w:hAnsi="Noto Serif Myanmar Light"/>
-          <w:sz w:val="26"/>
-        </w:rPr>
-        <w:tab/>
-        <w:t>…</w:t>
-      </w:r>
-      <w:r>
-        <w:rPr>
-          <w:rFonts w:ascii="Noto Serif Myanmar Light" w:hAnsi="Noto Serif Myanmar Light"/>
-          <w:sz w:val="26"/>
-        </w:rPr>
-        <w:tab/>
-      </w:r>
-      <w:proofErr w:type="spellStart"/>
-      <w:r>
-        <w:rPr>
-          <w:rFonts w:ascii="Noto Serif Myanmar Light" w:hAnsi="Noto Serif Myanmar Light"/>
+          <w:sz w:val="26"/>
+        </w:rPr>
+        <w:tab/>
+        <w:t>...</w:t>
+      </w:r>
+      <w:r>
+        <w:rPr>
+          <w:sz w:val="26"/>
+        </w:rPr>
+        <w:tab/>
+      </w:r>
+      <w:proofErr w:type="spellStart"/>
+      <w:r>
+        <w:rPr>
           <w:sz w:val="26"/>
         </w:rPr>
         <w:t>ၵ︀ႃꩫ︀ွ်</w:t>
@@ -4628,7 +4537,6 @@
       <w:proofErr w:type="spellEnd"/>
       <w:r>
         <w:rPr>
-          <w:rFonts w:ascii="Noto Serif Myanmar Light" w:hAnsi="Noto Serif Myanmar Light"/>
           <w:sz w:val="26"/>
         </w:rPr>
         <w:tab/>
@@ -4636,15 +4544,13 @@
       </w:r>
       <w:r>
         <w:rPr>
-          <w:rFonts w:ascii="Noto Serif Myanmar Light" w:hAnsi="Noto Serif Myanmar Light"/>
-          <w:sz w:val="26"/>
-        </w:rPr>
-        <w:tab/>
-      </w:r>
-      <w:proofErr w:type="spellStart"/>
-      <w:r>
-        <w:rPr>
-          <w:rFonts w:ascii="Noto Serif Myanmar Light" w:hAnsi="Noto Serif Myanmar Light"/>
+          <w:sz w:val="26"/>
+        </w:rPr>
+        <w:tab/>
+      </w:r>
+      <w:proofErr w:type="spellStart"/>
+      <w:r>
+        <w:rPr>
           <w:sz w:val="26"/>
         </w:rPr>
         <w:t>ꩭိုꩫ︀်</w:t>
@@ -4652,15 +4558,13 @@
       <w:proofErr w:type="spellEnd"/>
       <w:r>
         <w:rPr>
-          <w:rFonts w:ascii="Noto Serif Myanmar Light" w:hAnsi="Noto Serif Myanmar Light"/>
-          <w:sz w:val="26"/>
-        </w:rPr>
-        <w:tab/>
-      </w:r>
-      <w:proofErr w:type="spellStart"/>
-      <w:r>
-        <w:rPr>
-          <w:rFonts w:ascii="Noto Serif Myanmar Light" w:hAnsi="Noto Serif Myanmar Light"/>
+          <w:sz w:val="26"/>
+        </w:rPr>
+        <w:tab/>
+      </w:r>
+      <w:proofErr w:type="spellStart"/>
+      <w:r>
+        <w:rPr>
           <w:sz w:val="26"/>
         </w:rPr>
         <w:t>မ︀ုက︀်ꩬ︀ိုဝ︀်</w:t>
@@ -5215,7 +5119,6 @@
       <w:proofErr w:type="spellStart"/>
       <w:r>
         <w:rPr>
-          <w:rFonts w:ascii="Noto Serif Myanmar Light" w:hAnsi="Noto Serif Myanmar Light"/>
           <w:sz w:val="26"/>
         </w:rPr>
         <w:t>မ︀ုက︀်ꩬ︀ိုဝ︀်</w:t>
@@ -5223,7 +5126,6 @@
       <w:proofErr w:type="spellEnd"/>
       <w:r>
         <w:rPr>
-          <w:rFonts w:ascii="Noto Serif Myanmar Light" w:hAnsi="Noto Serif Myanmar Light"/>
           <w:sz w:val="26"/>
         </w:rPr>
         <w:tab/>
@@ -5231,15 +5133,13 @@
       </w:r>
       <w:r>
         <w:rPr>
-          <w:rFonts w:ascii="Noto Serif Myanmar Light" w:hAnsi="Noto Serif Myanmar Light"/>
-          <w:sz w:val="26"/>
-        </w:rPr>
-        <w:tab/>
-      </w:r>
-      <w:proofErr w:type="spellStart"/>
-      <w:r>
-        <w:rPr>
-          <w:rFonts w:ascii="Noto Serif Myanmar Light" w:hAnsi="Noto Serif Myanmar Light"/>
+          <w:sz w:val="26"/>
+        </w:rPr>
+        <w:tab/>
+      </w:r>
+      <w:proofErr w:type="spellStart"/>
+      <w:r>
+        <w:rPr>
           <w:sz w:val="26"/>
         </w:rPr>
         <w:t>လ︀ိင︀်</w:t>
@@ -5247,30 +5147,26 @@
       <w:proofErr w:type="spellEnd"/>
       <w:r>
         <w:rPr>
-          <w:rFonts w:ascii="Noto Serif Myanmar Light" w:hAnsi="Noto Serif Myanmar Light"/>
-          <w:sz w:val="26"/>
-        </w:rPr>
-        <w:tab/>
-      </w:r>
-      <w:r>
-        <w:rPr>
-          <w:rFonts w:ascii="Noto Serif Myanmar Light" w:hAnsi="Noto Serif Myanmar Light"/>
-          <w:sz w:val="26"/>
-        </w:rPr>
-        <w:tab/>
-        <w:t>…</w:t>
-      </w:r>
-      <w:r>
-        <w:rPr>
-          <w:rFonts w:ascii="Noto Serif Myanmar Light" w:hAnsi="Noto Serif Myanmar Light"/>
-          <w:sz w:val="26"/>
-        </w:rPr>
-        <w:tab/>
-      </w:r>
-      <w:proofErr w:type="spellStart"/>
-      <w:r>
-        <w:rPr>
-          <w:rFonts w:ascii="Noto Serif Myanmar Light" w:hAnsi="Noto Serif Myanmar Light"/>
+          <w:sz w:val="26"/>
+        </w:rPr>
+        <w:tab/>
+      </w:r>
+      <w:r>
+        <w:rPr>
+          <w:sz w:val="26"/>
+        </w:rPr>
+        <w:tab/>
+        <w:t>...</w:t>
+      </w:r>
+      <w:r>
+        <w:rPr>
+          <w:sz w:val="26"/>
+        </w:rPr>
+        <w:tab/>
+      </w:r>
+      <w:proofErr w:type="spellStart"/>
+      <w:r>
+        <w:rPr>
           <w:sz w:val="26"/>
         </w:rPr>
         <w:t>လ︀ုက︀်တ︀ျိတ︀်</w:t>
@@ -5278,7 +5174,6 @@
       <w:proofErr w:type="spellEnd"/>
       <w:r>
         <w:rPr>
-          <w:rFonts w:ascii="Noto Serif Myanmar Light" w:hAnsi="Noto Serif Myanmar Light"/>
           <w:sz w:val="26"/>
         </w:rPr>
         <w:tab/>
@@ -5795,7 +5690,6 @@
       <w:proofErr w:type="spellStart"/>
       <w:r>
         <w:rPr>
-          <w:rFonts w:ascii="Noto Serif Myanmar Light" w:hAnsi="Noto Serif Myanmar Light"/>
           <w:sz w:val="26"/>
         </w:rPr>
         <w:t>ပ︀ꩫ︀်လ︀ိုင︀်</w:t>
@@ -5803,15 +5697,13 @@
       <w:proofErr w:type="spellEnd"/>
       <w:r>
         <w:rPr>
-          <w:rFonts w:ascii="Noto Serif Myanmar Light" w:hAnsi="Noto Serif Myanmar Light"/>
-          <w:sz w:val="26"/>
-        </w:rPr>
-        <w:tab/>
-      </w:r>
-      <w:proofErr w:type="spellStart"/>
-      <w:r>
-        <w:rPr>
-          <w:rFonts w:ascii="Noto Serif Myanmar Light" w:hAnsi="Noto Serif Myanmar Light"/>
+          <w:sz w:val="26"/>
+        </w:rPr>
+        <w:tab/>
+      </w:r>
+      <w:proofErr w:type="spellStart"/>
+      <w:r>
+        <w:rPr>
           <w:sz w:val="26"/>
         </w:rPr>
         <w:t>ꩡ︀ွ်ၸ︀ႃ</w:t>
@@ -5819,7 +5711,6 @@
       <w:proofErr w:type="spellEnd"/>
       <w:r>
         <w:rPr>
-          <w:rFonts w:ascii="Noto Serif Myanmar Light" w:hAnsi="Noto Serif Myanmar Light"/>
           <w:sz w:val="26"/>
         </w:rPr>
         <w:tab/>
@@ -5827,7 +5718,6 @@
       </w:r>
       <w:r>
         <w:rPr>
-          <w:rFonts w:ascii="Noto Serif Myanmar Light" w:hAnsi="Noto Serif Myanmar Light"/>
           <w:sz w:val="26"/>
         </w:rPr>
         <w:tab/>
@@ -5835,15 +5725,13 @@
       </w:r>
       <w:r>
         <w:rPr>
-          <w:rFonts w:ascii="Noto Serif Myanmar Light" w:hAnsi="Noto Serif Myanmar Light"/>
-          <w:sz w:val="26"/>
-        </w:rPr>
-        <w:tab/>
-      </w:r>
-      <w:proofErr w:type="spellStart"/>
-      <w:r>
-        <w:rPr>
-          <w:rFonts w:ascii="Noto Serif Myanmar Light" w:hAnsi="Noto Serif Myanmar Light"/>
+          <w:sz w:val="26"/>
+        </w:rPr>
+        <w:tab/>
+      </w:r>
+      <w:proofErr w:type="spellStart"/>
+      <w:r>
+        <w:rPr>
           <w:sz w:val="26"/>
         </w:rPr>
         <w:t>မ︀ိုင︀်</w:t>
@@ -5851,7 +5739,6 @@
       <w:proofErr w:type="spellEnd"/>
       <w:r>
         <w:rPr>
-          <w:rFonts w:ascii="Noto Serif Myanmar Light" w:hAnsi="Noto Serif Myanmar Light"/>
           <w:sz w:val="26"/>
         </w:rPr>
         <w:tab/>
@@ -5859,7 +5746,6 @@
       </w:r>
       <w:r>
         <w:rPr>
-          <w:rFonts w:ascii="Noto Serif Myanmar Light" w:hAnsi="Noto Serif Myanmar Light"/>
           <w:sz w:val="26"/>
         </w:rPr>
         <w:tab/>
@@ -6597,22 +6483,19 @@
       </w:r>
       <w:r>
         <w:rPr>
-          <w:rFonts w:ascii="Noto Serif Myanmar Light" w:hAnsi="Noto Serif Myanmar Light"/>
           <w:sz w:val="26"/>
         </w:rPr>
         <w:t>က︀ႃ</w:t>
       </w:r>
       <w:r>
         <w:rPr>
-          <w:rFonts w:ascii="Noto Serif Myanmar Light" w:hAnsi="Noto Serif Myanmar Light"/>
-          <w:sz w:val="26"/>
-        </w:rPr>
-        <w:tab/>
-      </w:r>
-      <w:proofErr w:type="spellStart"/>
-      <w:r>
-        <w:rPr>
-          <w:rFonts w:ascii="Noto Serif Myanmar Light" w:hAnsi="Noto Serif Myanmar Light"/>
+          <w:sz w:val="26"/>
+        </w:rPr>
+        <w:tab/>
+      </w:r>
+      <w:proofErr w:type="spellStart"/>
+      <w:r>
+        <w:rPr>
           <w:sz w:val="26"/>
         </w:rPr>
         <w:t>ဢ︀ေ︀</w:t>
@@ -6620,15 +6503,13 @@
       <w:proofErr w:type="spellEnd"/>
       <w:r>
         <w:rPr>
-          <w:rFonts w:ascii="Noto Serif Myanmar Light" w:hAnsi="Noto Serif Myanmar Light"/>
-          <w:sz w:val="26"/>
-        </w:rPr>
-        <w:tab/>
-      </w:r>
-      <w:proofErr w:type="spellStart"/>
-      <w:r>
-        <w:rPr>
-          <w:rFonts w:ascii="Noto Serif Myanmar Light" w:hAnsi="Noto Serif Myanmar Light"/>
+          <w:sz w:val="26"/>
+        </w:rPr>
+        <w:tab/>
+      </w:r>
+      <w:proofErr w:type="spellStart"/>
+      <w:r>
+        <w:rPr>
           <w:sz w:val="26"/>
         </w:rPr>
         <w:t>ꩭိုꩫ︀်</w:t>
@@ -6636,15 +6517,13 @@
       <w:proofErr w:type="spellEnd"/>
       <w:r>
         <w:rPr>
-          <w:rFonts w:ascii="Noto Serif Myanmar Light" w:hAnsi="Noto Serif Myanmar Light"/>
-          <w:sz w:val="26"/>
-        </w:rPr>
-        <w:tab/>
-      </w:r>
-      <w:proofErr w:type="spellStart"/>
-      <w:r>
-        <w:rPr>
-          <w:rFonts w:ascii="Noto Serif Myanmar Light" w:hAnsi="Noto Serif Myanmar Light"/>
+          <w:sz w:val="26"/>
+        </w:rPr>
+        <w:tab/>
+      </w:r>
+      <w:proofErr w:type="spellStart"/>
+      <w:r>
+        <w:rPr>
           <w:sz w:val="26"/>
         </w:rPr>
         <w:t>မ︀ုက︀်ꩬ︀ိုဝ︀်</w:t>
@@ -6652,7 +6531,6 @@
       <w:proofErr w:type="spellEnd"/>
       <w:r>
         <w:rPr>
-          <w:rFonts w:ascii="Noto Serif Myanmar Light" w:hAnsi="Noto Serif Myanmar Light"/>
           <w:sz w:val="26"/>
         </w:rPr>
         <w:tab/>
@@ -6660,15 +6538,13 @@
       </w:r>
       <w:r>
         <w:rPr>
-          <w:rFonts w:ascii="Noto Serif Myanmar Light" w:hAnsi="Noto Serif Myanmar Light"/>
-          <w:sz w:val="26"/>
-        </w:rPr>
-        <w:tab/>
-      </w:r>
-      <w:proofErr w:type="spellStart"/>
-      <w:r>
-        <w:rPr>
-          <w:rFonts w:ascii="Noto Serif Myanmar Light" w:hAnsi="Noto Serif Myanmar Light"/>
+          <w:sz w:val="26"/>
+        </w:rPr>
+        <w:tab/>
+      </w:r>
+      <w:proofErr w:type="spellStart"/>
+      <w:r>
+        <w:rPr>
           <w:sz w:val="26"/>
         </w:rPr>
         <w:t>ထ︀ိုင︀်</w:t>
@@ -6676,7 +6552,6 @@
       <w:proofErr w:type="spellEnd"/>
       <w:r>
         <w:rPr>
-          <w:rFonts w:ascii="Noto Serif Myanmar Light" w:hAnsi="Noto Serif Myanmar Light"/>
           <w:sz w:val="26"/>
         </w:rPr>
         <w:tab/>
@@ -6684,7 +6559,6 @@
       </w:r>
       <w:r>
         <w:rPr>
-          <w:rFonts w:ascii="Noto Serif Myanmar Light" w:hAnsi="Noto Serif Myanmar Light"/>
           <w:sz w:val="26"/>
         </w:rPr>
         <w:tab/>
@@ -7375,7 +7249,6 @@
       <w:proofErr w:type="spellStart"/>
       <w:r>
         <w:rPr>
-          <w:rFonts w:ascii="Noto Serif Myanmar Light" w:hAnsi="Noto Serif Myanmar Light"/>
           <w:sz w:val="26"/>
         </w:rPr>
         <w:t>ꩭိုꩫ︀်</w:t>
@@ -7383,15 +7256,13 @@
       <w:proofErr w:type="spellEnd"/>
       <w:r>
         <w:rPr>
-          <w:rFonts w:ascii="Noto Serif Myanmar Light" w:hAnsi="Noto Serif Myanmar Light"/>
-          <w:sz w:val="26"/>
-        </w:rPr>
-        <w:tab/>
-      </w:r>
-      <w:proofErr w:type="spellStart"/>
-      <w:r>
-        <w:rPr>
-          <w:rFonts w:ascii="Noto Serif Myanmar Light" w:hAnsi="Noto Serif Myanmar Light"/>
+          <w:sz w:val="26"/>
+        </w:rPr>
+        <w:tab/>
+      </w:r>
+      <w:proofErr w:type="spellStart"/>
+      <w:r>
+        <w:rPr>
           <w:sz w:val="26"/>
         </w:rPr>
         <w:t>မ︀ုက︀်ꩬ︀ိုဝ︀်</w:t>
@@ -7399,7 +7270,6 @@
       <w:proofErr w:type="spellEnd"/>
       <w:r>
         <w:rPr>
-          <w:rFonts w:ascii="Noto Serif Myanmar Light" w:hAnsi="Noto Serif Myanmar Light"/>
           <w:sz w:val="26"/>
         </w:rPr>
         <w:tab/>
@@ -7407,15 +7277,13 @@
       </w:r>
       <w:r>
         <w:rPr>
-          <w:rFonts w:ascii="Noto Serif Myanmar Light" w:hAnsi="Noto Serif Myanmar Light"/>
-          <w:sz w:val="26"/>
-        </w:rPr>
-        <w:tab/>
-      </w:r>
-      <w:proofErr w:type="spellStart"/>
-      <w:r>
-        <w:rPr>
-          <w:rFonts w:ascii="Noto Serif Myanmar Light" w:hAnsi="Noto Serif Myanmar Light"/>
+          <w:sz w:val="26"/>
+        </w:rPr>
+        <w:tab/>
+      </w:r>
+      <w:proofErr w:type="spellStart"/>
+      <w:r>
+        <w:rPr>
           <w:sz w:val="26"/>
         </w:rPr>
         <w:t>ထ︀ိုင︀်</w:t>
@@ -7423,15 +7291,13 @@
       <w:proofErr w:type="spellEnd"/>
       <w:r>
         <w:rPr>
-          <w:rFonts w:ascii="Noto Serif Myanmar Light" w:hAnsi="Noto Serif Myanmar Light"/>
-          <w:sz w:val="26"/>
-        </w:rPr>
-        <w:tab/>
-      </w:r>
-      <w:proofErr w:type="spellStart"/>
-      <w:r>
-        <w:rPr>
-          <w:rFonts w:ascii="Noto Serif Myanmar Light" w:hAnsi="Noto Serif Myanmar Light"/>
+          <w:sz w:val="26"/>
+        </w:rPr>
+        <w:tab/>
+      </w:r>
+      <w:proofErr w:type="spellStart"/>
+      <w:r>
+        <w:rPr>
           <w:sz w:val="26"/>
         </w:rPr>
         <w:t>ဢ︀ေ︀</w:t>
@@ -7439,7 +7305,6 @@
       <w:proofErr w:type="spellEnd"/>
       <w:r>
         <w:rPr>
-          <w:rFonts w:ascii="Noto Serif Myanmar Light" w:hAnsi="Noto Serif Myanmar Light"/>
           <w:sz w:val="26"/>
         </w:rPr>
         <w:tab/>
@@ -8004,22 +7869,19 @@
       </w:r>
       <w:r>
         <w:rPr>
-          <w:rFonts w:ascii="Noto Serif Myanmar Light" w:hAnsi="Noto Serif Myanmar Light"/>
           <w:sz w:val="26"/>
         </w:rPr>
         <w:t>ꩫ︀ုက︀်</w:t>
       </w:r>
       <w:r>
         <w:rPr>
-          <w:rFonts w:ascii="Noto Serif Myanmar Light" w:hAnsi="Noto Serif Myanmar Light"/>
-          <w:sz w:val="26"/>
-        </w:rPr>
-        <w:tab/>
-      </w:r>
-      <w:proofErr w:type="spellStart"/>
-      <w:r>
-        <w:rPr>
-          <w:rFonts w:ascii="Noto Serif Myanmar Light" w:hAnsi="Noto Serif Myanmar Light"/>
+          <w:sz w:val="26"/>
+        </w:rPr>
+        <w:tab/>
+      </w:r>
+      <w:proofErr w:type="spellStart"/>
+      <w:r>
+        <w:rPr>
           <w:sz w:val="26"/>
         </w:rPr>
         <w:t>မ︀ုက︀်ꩬ︀ိုဝ︀်</w:t>
@@ -8027,15 +7889,13 @@
       <w:proofErr w:type="spellEnd"/>
       <w:r>
         <w:rPr>
-          <w:rFonts w:ascii="Noto Serif Myanmar Light" w:hAnsi="Noto Serif Myanmar Light"/>
-          <w:sz w:val="26"/>
-        </w:rPr>
-        <w:tab/>
-      </w:r>
-      <w:proofErr w:type="spellStart"/>
-      <w:r>
-        <w:rPr>
-          <w:rFonts w:ascii="Noto Serif Myanmar Light" w:hAnsi="Noto Serif Myanmar Light"/>
+          <w:sz w:val="26"/>
+        </w:rPr>
+        <w:tab/>
+      </w:r>
+      <w:proofErr w:type="spellStart"/>
+      <w:r>
+        <w:rPr>
           <w:sz w:val="26"/>
         </w:rPr>
         <w:t>လ︀ုက︀်တ︀ျိတ︀်</w:t>
@@ -8043,15 +7903,13 @@
       <w:proofErr w:type="spellEnd"/>
       <w:r>
         <w:rPr>
-          <w:rFonts w:ascii="Noto Serif Myanmar Light" w:hAnsi="Noto Serif Myanmar Light"/>
-          <w:sz w:val="26"/>
-        </w:rPr>
-        <w:tab/>
-      </w:r>
-      <w:proofErr w:type="spellStart"/>
-      <w:r>
-        <w:rPr>
-          <w:rFonts w:ascii="Noto Serif Myanmar Light" w:hAnsi="Noto Serif Myanmar Light"/>
+          <w:sz w:val="26"/>
+        </w:rPr>
+        <w:tab/>
+      </w:r>
+      <w:proofErr w:type="spellStart"/>
+      <w:r>
+        <w:rPr>
           <w:sz w:val="26"/>
         </w:rPr>
         <w:t>မ︀ုက︀်ꩬ︀ိုဝ︀်</w:t>
@@ -8059,15 +7917,13 @@
       <w:proofErr w:type="spellEnd"/>
       <w:r>
         <w:rPr>
-          <w:rFonts w:ascii="Noto Serif Myanmar Light" w:hAnsi="Noto Serif Myanmar Light"/>
-          <w:sz w:val="26"/>
-        </w:rPr>
-        <w:tab/>
-      </w:r>
-      <w:proofErr w:type="spellStart"/>
-      <w:r>
-        <w:rPr>
-          <w:rFonts w:ascii="Noto Serif Myanmar Light" w:hAnsi="Noto Serif Myanmar Light"/>
+          <w:sz w:val="26"/>
+        </w:rPr>
+        <w:tab/>
+      </w:r>
+      <w:proofErr w:type="spellStart"/>
+      <w:r>
+        <w:rPr>
           <w:sz w:val="26"/>
         </w:rPr>
         <w:t>ꩭင︀်</w:t>
@@ -8075,15 +7931,13 @@
       <w:proofErr w:type="spellEnd"/>
       <w:r>
         <w:rPr>
-          <w:rFonts w:ascii="Noto Serif Myanmar Light" w:hAnsi="Noto Serif Myanmar Light"/>
-          <w:sz w:val="26"/>
-        </w:rPr>
-        <w:tab/>
-      </w:r>
-      <w:proofErr w:type="spellStart"/>
-      <w:r>
-        <w:rPr>
-          <w:rFonts w:ascii="Noto Serif Myanmar Light" w:hAnsi="Noto Serif Myanmar Light"/>
+          <w:sz w:val="26"/>
+        </w:rPr>
+        <w:tab/>
+      </w:r>
+      <w:proofErr w:type="spellStart"/>
+      <w:r>
+        <w:rPr>
           <w:sz w:val="26"/>
         </w:rPr>
         <w:t>ꩡ︀ွ်ၸ︀ႃ</w:t>
@@ -8091,7 +7945,6 @@
       <w:proofErr w:type="spellEnd"/>
       <w:r>
         <w:rPr>
-          <w:rFonts w:ascii="Noto Serif Myanmar Light" w:hAnsi="Noto Serif Myanmar Light"/>
           <w:sz w:val="26"/>
         </w:rPr>
         <w:tab/>
@@ -8452,7 +8305,6 @@
       <w:proofErr w:type="spellStart"/>
       <w:r>
         <w:rPr>
-          <w:rFonts w:ascii="Noto Serif Myanmar Light" w:hAnsi="Noto Serif Myanmar Light"/>
           <w:sz w:val="26"/>
         </w:rPr>
         <w:t>လ︀ႃက︀ꩫ︀်</w:t>
@@ -8460,7 +8312,6 @@
       <w:proofErr w:type="spellEnd"/>
       <w:r>
         <w:rPr>
-          <w:rFonts w:ascii="Noto Serif Myanmar Light" w:hAnsi="Noto Serif Myanmar Light"/>
           <w:sz w:val="26"/>
         </w:rPr>
         <w:tab/>
@@ -8605,7 +8456,6 @@
       </w:r>
       <w:r>
         <w:rPr>
-          <w:rFonts w:ascii="Noto Serif Myanmar Light" w:hAnsi="Noto Serif Myanmar Light"/>
           <w:sz w:val="26"/>
         </w:rPr>
         <w:t>ဢ︀ႃ</w:t>
@@ -9047,7 +8897,6 @@
       <w:proofErr w:type="spellStart"/>
       <w:r>
         <w:rPr>
-          <w:rFonts w:ascii="Noto Serif Myanmar Light" w:hAnsi="Noto Serif Myanmar Light"/>
           <w:sz w:val="26"/>
         </w:rPr>
         <w:t>ꩭင︀်</w:t>
@@ -9055,7 +8904,6 @@
       <w:proofErr w:type="spellEnd"/>
       <w:r>
         <w:rPr>
-          <w:rFonts w:ascii="Noto Serif Myanmar Light" w:hAnsi="Noto Serif Myanmar Light"/>
           <w:sz w:val="26"/>
         </w:rPr>
         <w:tab/>
@@ -9063,7 +8911,6 @@
       </w:r>
       <w:r>
         <w:rPr>
-          <w:rFonts w:ascii="Noto Serif Myanmar Light" w:hAnsi="Noto Serif Myanmar Light"/>
           <w:sz w:val="26"/>
         </w:rPr>
         <w:tab/>
@@ -9071,7 +8918,6 @@
       </w:r>
       <w:r>
         <w:rPr>
-          <w:rFonts w:ascii="Noto Serif Myanmar Light" w:hAnsi="Noto Serif Myanmar Light"/>
           <w:sz w:val="26"/>
         </w:rPr>
         <w:tab/>
@@ -9079,7 +8925,6 @@
       </w:r>
       <w:r>
         <w:rPr>
-          <w:rFonts w:ascii="Noto Serif Myanmar Light" w:hAnsi="Noto Serif Myanmar Light"/>
           <w:sz w:val="26"/>
         </w:rPr>
         <w:tab/>
@@ -9087,7 +8932,6 @@
       </w:r>
       <w:r>
         <w:rPr>
-          <w:rFonts w:ascii="Noto Serif Myanmar Light" w:hAnsi="Noto Serif Myanmar Light"/>
           <w:sz w:val="26"/>
         </w:rPr>
         <w:tab/>
@@ -9095,15 +8939,13 @@
       </w:r>
       <w:r>
         <w:rPr>
-          <w:rFonts w:ascii="Noto Serif Myanmar Light" w:hAnsi="Noto Serif Myanmar Light"/>
-          <w:sz w:val="26"/>
-        </w:rPr>
-        <w:tab/>
-      </w:r>
-      <w:proofErr w:type="spellStart"/>
-      <w:r>
-        <w:rPr>
-          <w:rFonts w:ascii="Noto Serif Myanmar Light" w:hAnsi="Noto Serif Myanmar Light"/>
+          <w:sz w:val="26"/>
+        </w:rPr>
+        <w:tab/>
+      </w:r>
+      <w:proofErr w:type="spellStart"/>
+      <w:r>
+        <w:rPr>
           <w:sz w:val="26"/>
         </w:rPr>
         <w:t>မ︀င︀်</w:t>
@@ -9111,14 +8953,12 @@
       <w:proofErr w:type="spellEnd"/>
       <w:r>
         <w:rPr>
-          <w:rFonts w:ascii="Noto Serif Myanmar Light" w:hAnsi="Noto Serif Myanmar Light"/>
           <w:sz w:val="26"/>
         </w:rPr>
         <w:t xml:space="preserve"> </w:t>
       </w:r>
       <w:r>
         <w:rPr>
-          <w:rFonts w:ascii="Noto Serif Myanmar Light" w:hAnsi="Noto Serif Myanmar Light"/>
           <w:sz w:val="26"/>
         </w:rPr>
         <w:tab/>
@@ -9126,7 +8966,6 @@
       </w:r>
       <w:r>
         <w:rPr>
-          <w:rFonts w:ascii="Noto Serif Myanmar Light" w:hAnsi="Noto Serif Myanmar Light"/>
           <w:sz w:val="26"/>
         </w:rPr>
         <w:tab/>
@@ -9757,7 +9596,6 @@
       <w:proofErr w:type="spellStart"/>
       <w:r>
         <w:rPr>
-          <w:rFonts w:ascii="Noto Serif Myanmar Light" w:hAnsi="Noto Serif Myanmar Light"/>
           <w:sz w:val="26"/>
         </w:rPr>
         <w:t>ဝ︀ႃ</w:t>
@@ -9765,7 +9603,6 @@
       <w:proofErr w:type="spellEnd"/>
       <w:r>
         <w:rPr>
-          <w:rFonts w:ascii="Noto Serif Myanmar Light" w:hAnsi="Noto Serif Myanmar Light"/>
           <w:sz w:val="26"/>
         </w:rPr>
         <w:tab/>
@@ -9773,7 +9610,6 @@
       </w:r>
       <w:r>
         <w:rPr>
-          <w:rFonts w:ascii="Noto Serif Myanmar Light" w:hAnsi="Noto Serif Myanmar Light"/>
           <w:sz w:val="26"/>
         </w:rPr>
         <w:tab/>
@@ -9781,15 +9617,13 @@
       </w:r>
       <w:r>
         <w:rPr>
-          <w:rFonts w:ascii="Noto Serif Myanmar Light" w:hAnsi="Noto Serif Myanmar Light"/>
-          <w:sz w:val="26"/>
-        </w:rPr>
-        <w:tab/>
-      </w:r>
-      <w:proofErr w:type="spellStart"/>
-      <w:r>
-        <w:rPr>
-          <w:rFonts w:ascii="Noto Serif Myanmar Light" w:hAnsi="Noto Serif Myanmar Light"/>
+          <w:sz w:val="26"/>
+        </w:rPr>
+        <w:tab/>
+      </w:r>
+      <w:proofErr w:type="spellStart"/>
+      <w:r>
+        <w:rPr>
           <w:sz w:val="26"/>
         </w:rPr>
         <w:t>လ︀ုက︀်တ︀ျိတ︀်</w:t>
@@ -9797,7 +9631,6 @@
       <w:proofErr w:type="spellEnd"/>
       <w:r>
         <w:rPr>
-          <w:rFonts w:ascii="Noto Serif Myanmar Light" w:hAnsi="Noto Serif Myanmar Light"/>
           <w:sz w:val="26"/>
         </w:rPr>
         <w:tab/>
@@ -9805,7 +9638,6 @@
       </w:r>
       <w:r>
         <w:rPr>
-          <w:rFonts w:ascii="Noto Serif Myanmar Light" w:hAnsi="Noto Serif Myanmar Light"/>
           <w:sz w:val="26"/>
         </w:rPr>
         <w:tab/>
@@ -9813,7 +9645,6 @@
       </w:r>
       <w:r>
         <w:rPr>
-          <w:rFonts w:ascii="Noto Serif Myanmar Light" w:hAnsi="Noto Serif Myanmar Light"/>
           <w:sz w:val="26"/>
         </w:rPr>
         <w:tab/>
@@ -10412,7 +10243,6 @@
       <w:proofErr w:type="spellStart"/>
       <w:r>
         <w:rPr>
-          <w:rFonts w:ascii="Noto Serif Myanmar Light" w:hAnsi="Noto Serif Myanmar Light"/>
           <w:sz w:val="26"/>
         </w:rPr>
         <w:t>မ︀ိုဝ︀်</w:t>
@@ -10420,7 +10250,6 @@
       <w:proofErr w:type="spellEnd"/>
       <w:r>
         <w:rPr>
-          <w:rFonts w:ascii="Noto Serif Myanmar Light" w:hAnsi="Noto Serif Myanmar Light"/>
           <w:sz w:val="26"/>
         </w:rPr>
         <w:tab/>
@@ -10428,15 +10257,13 @@
       </w:r>
       <w:r>
         <w:rPr>
-          <w:rFonts w:ascii="Noto Serif Myanmar Light" w:hAnsi="Noto Serif Myanmar Light"/>
-          <w:sz w:val="26"/>
-        </w:rPr>
-        <w:tab/>
-      </w:r>
-      <w:proofErr w:type="spellStart"/>
-      <w:r>
-        <w:rPr>
-          <w:rFonts w:ascii="Noto Serif Myanmar Light" w:hAnsi="Noto Serif Myanmar Light"/>
+          <w:sz w:val="26"/>
+        </w:rPr>
+        <w:tab/>
+      </w:r>
+      <w:proofErr w:type="spellStart"/>
+      <w:r>
+        <w:rPr>
           <w:sz w:val="26"/>
         </w:rPr>
         <w:t>ꩡ︀ွ်ၸ︀ႃ</w:t>
@@ -10444,15 +10271,13 @@
       <w:proofErr w:type="spellEnd"/>
       <w:r>
         <w:rPr>
-          <w:rFonts w:ascii="Noto Serif Myanmar Light" w:hAnsi="Noto Serif Myanmar Light"/>
-          <w:sz w:val="26"/>
-        </w:rPr>
-        <w:tab/>
-      </w:r>
-      <w:proofErr w:type="spellStart"/>
-      <w:r>
-        <w:rPr>
-          <w:rFonts w:ascii="Noto Serif Myanmar Light" w:hAnsi="Noto Serif Myanmar Light"/>
+          <w:sz w:val="26"/>
+        </w:rPr>
+        <w:tab/>
+      </w:r>
+      <w:proofErr w:type="spellStart"/>
+      <w:r>
+        <w:rPr>
           <w:sz w:val="26"/>
         </w:rPr>
         <w:t>ၵ︀ၞ်ꩡ︀ၞ်</w:t>
@@ -10460,7 +10285,6 @@
       <w:proofErr w:type="spellEnd"/>
       <w:r>
         <w:rPr>
-          <w:rFonts w:ascii="Noto Serif Myanmar Light" w:hAnsi="Noto Serif Myanmar Light"/>
           <w:sz w:val="26"/>
         </w:rPr>
         <w:tab/>
@@ -10468,7 +10292,6 @@
       </w:r>
       <w:r>
         <w:rPr>
-          <w:rFonts w:ascii="Noto Serif Myanmar Light" w:hAnsi="Noto Serif Myanmar Light"/>
           <w:sz w:val="26"/>
         </w:rPr>
         <w:tab/>
@@ -10783,22 +10606,19 @@
       </w:r>
       <w:r>
         <w:rPr>
-          <w:rFonts w:ascii="Noto Serif Myanmar Light" w:hAnsi="Noto Serif Myanmar Light"/>
           <w:sz w:val="26"/>
         </w:rPr>
         <w:t>တ︀ီ</w:t>
       </w:r>
       <w:r>
         <w:rPr>
-          <w:rFonts w:ascii="Noto Serif Myanmar Light" w:hAnsi="Noto Serif Myanmar Light"/>
-          <w:sz w:val="26"/>
-        </w:rPr>
-        <w:tab/>
-      </w:r>
-      <w:proofErr w:type="spellStart"/>
-      <w:r>
-        <w:rPr>
-          <w:rFonts w:ascii="Noto Serif Myanmar Light" w:hAnsi="Noto Serif Myanmar Light"/>
+          <w:sz w:val="26"/>
+        </w:rPr>
+        <w:tab/>
+      </w:r>
+      <w:proofErr w:type="spellStart"/>
+      <w:r>
+        <w:rPr>
           <w:sz w:val="26"/>
         </w:rPr>
         <w:t>ꩭိုꩫ︀်</w:t>
@@ -10806,7 +10626,6 @@
       <w:proofErr w:type="spellEnd"/>
       <w:r>
         <w:rPr>
-          <w:rFonts w:ascii="Noto Serif Myanmar Light" w:hAnsi="Noto Serif Myanmar Light"/>
           <w:sz w:val="26"/>
         </w:rPr>
         <w:tab/>
@@ -10814,15 +10633,13 @@
       </w:r>
       <w:r>
         <w:rPr>
-          <w:rFonts w:ascii="Noto Serif Myanmar Light" w:hAnsi="Noto Serif Myanmar Light"/>
-          <w:sz w:val="26"/>
-        </w:rPr>
-        <w:tab/>
-      </w:r>
-      <w:proofErr w:type="spellStart"/>
-      <w:r>
-        <w:rPr>
-          <w:rFonts w:ascii="Noto Serif Myanmar Light" w:hAnsi="Noto Serif Myanmar Light"/>
+          <w:sz w:val="26"/>
+        </w:rPr>
+        <w:tab/>
+      </w:r>
+      <w:proofErr w:type="spellStart"/>
+      <w:r>
+        <w:rPr>
           <w:sz w:val="26"/>
         </w:rPr>
         <w:t>ၺင︀်</w:t>
@@ -11066,7 +10883,6 @@
       <w:proofErr w:type="spellStart"/>
       <w:r>
         <w:rPr>
-          <w:rFonts w:ascii="Noto Serif Myanmar Light" w:hAnsi="Noto Serif Myanmar Light"/>
           <w:sz w:val="26"/>
         </w:rPr>
         <w:t>လ︀ုက︀်တ︀ျိတ︀်</w:t>
@@ -11074,15 +10890,13 @@
       <w:proofErr w:type="spellEnd"/>
       <w:r>
         <w:rPr>
-          <w:rFonts w:ascii="Noto Serif Myanmar Light" w:hAnsi="Noto Serif Myanmar Light"/>
-          <w:sz w:val="26"/>
-        </w:rPr>
-        <w:tab/>
-      </w:r>
-      <w:proofErr w:type="spellStart"/>
-      <w:r>
-        <w:rPr>
-          <w:rFonts w:ascii="Noto Serif Myanmar Light" w:hAnsi="Noto Serif Myanmar Light"/>
+          <w:sz w:val="26"/>
+        </w:rPr>
+        <w:tab/>
+      </w:r>
+      <w:proofErr w:type="spellStart"/>
+      <w:r>
+        <w:rPr>
           <w:sz w:val="26"/>
         </w:rPr>
         <w:t>မ︀ိုꩫ︀်</w:t>
@@ -11090,7 +10904,6 @@
       <w:proofErr w:type="spellEnd"/>
       <w:r>
         <w:rPr>
-          <w:rFonts w:ascii="Noto Serif Myanmar Light" w:hAnsi="Noto Serif Myanmar Light"/>
           <w:sz w:val="26"/>
         </w:rPr>
         <w:tab/>
@@ -11098,7 +10911,6 @@
       </w:r>
       <w:r>
         <w:rPr>
-          <w:rFonts w:ascii="Noto Serif Myanmar Light" w:hAnsi="Noto Serif Myanmar Light"/>
           <w:sz w:val="26"/>
         </w:rPr>
         <w:tab/>
@@ -11106,7 +10918,6 @@
       </w:r>
       <w:r>
         <w:rPr>
-          <w:rFonts w:ascii="Noto Serif Myanmar Light" w:hAnsi="Noto Serif Myanmar Light"/>
           <w:sz w:val="26"/>
         </w:rPr>
         <w:tab/>
@@ -11114,7 +10925,6 @@
       </w:r>
       <w:r>
         <w:rPr>
-          <w:rFonts w:ascii="Noto Serif Myanmar Light" w:hAnsi="Noto Serif Myanmar Light"/>
           <w:sz w:val="26"/>
         </w:rPr>
         <w:tab/>
@@ -11122,7 +10932,6 @@
       </w:r>
       <w:r>
         <w:rPr>
-          <w:rFonts w:ascii="Noto Serif Myanmar Light" w:hAnsi="Noto Serif Myanmar Light"/>
           <w:sz w:val="26"/>
         </w:rPr>
         <w:tab/>
@@ -11130,7 +10939,6 @@
       </w:r>
       <w:r>
         <w:rPr>
-          <w:rFonts w:ascii="Noto Serif Myanmar Light" w:hAnsi="Noto Serif Myanmar Light"/>
           <w:sz w:val="26"/>
         </w:rPr>
         <w:tab/>
@@ -11729,7 +11537,6 @@
       <w:proofErr w:type="spellStart"/>
       <w:r>
         <w:rPr>
-          <w:rFonts w:ascii="Noto Serif Myanmar Light" w:hAnsi="Noto Serif Myanmar Light"/>
           <w:sz w:val="26"/>
         </w:rPr>
         <w:t>မ︀ၞ်</w:t>
@@ -11737,15 +11544,13 @@
       <w:proofErr w:type="spellEnd"/>
       <w:r>
         <w:rPr>
-          <w:rFonts w:ascii="Noto Serif Myanmar Light" w:hAnsi="Noto Serif Myanmar Light"/>
-          <w:sz w:val="26"/>
-        </w:rPr>
-        <w:tab/>
-      </w:r>
-      <w:proofErr w:type="spellStart"/>
-      <w:r>
-        <w:rPr>
-          <w:rFonts w:ascii="Noto Serif Myanmar Light" w:hAnsi="Noto Serif Myanmar Light"/>
+          <w:sz w:val="26"/>
+        </w:rPr>
+        <w:tab/>
+      </w:r>
+      <w:proofErr w:type="spellStart"/>
+      <w:r>
+        <w:rPr>
           <w:sz w:val="26"/>
         </w:rPr>
         <w:t>ꩡ︀ွ်</w:t>
@@ -11753,7 +11558,6 @@
       <w:proofErr w:type="spellEnd"/>
       <w:r>
         <w:rPr>
-          <w:rFonts w:ascii="Noto Serif Myanmar Light" w:hAnsi="Noto Serif Myanmar Light"/>
           <w:sz w:val="26"/>
         </w:rPr>
         <w:tab/>
@@ -11761,7 +11565,6 @@
       </w:r>
       <w:r>
         <w:rPr>
-          <w:rFonts w:ascii="Noto Serif Myanmar Light" w:hAnsi="Noto Serif Myanmar Light"/>
           <w:sz w:val="26"/>
         </w:rPr>
         <w:tab/>
@@ -11769,15 +11572,13 @@
       </w:r>
       <w:r>
         <w:rPr>
-          <w:rFonts w:ascii="Noto Serif Myanmar Light" w:hAnsi="Noto Serif Myanmar Light"/>
-          <w:sz w:val="26"/>
-        </w:rPr>
-        <w:tab/>
-      </w:r>
-      <w:proofErr w:type="spellStart"/>
-      <w:r>
-        <w:rPr>
-          <w:rFonts w:ascii="Noto Serif Myanmar Light" w:hAnsi="Noto Serif Myanmar Light"/>
+          <w:sz w:val="26"/>
+        </w:rPr>
+        <w:tab/>
+      </w:r>
+      <w:proofErr w:type="spellStart"/>
+      <w:r>
+        <w:rPr>
           <w:sz w:val="26"/>
         </w:rPr>
         <w:t>ꩫ︀င︀်</w:t>
@@ -11785,7 +11586,6 @@
       <w:proofErr w:type="spellEnd"/>
       <w:r>
         <w:rPr>
-          <w:rFonts w:ascii="Noto Serif Myanmar Light" w:hAnsi="Noto Serif Myanmar Light"/>
           <w:sz w:val="26"/>
         </w:rPr>
         <w:tab/>
@@ -11793,7 +11593,6 @@
       </w:r>
       <w:r>
         <w:rPr>
-          <w:rFonts w:ascii="Noto Serif Myanmar Light" w:hAnsi="Noto Serif Myanmar Light"/>
           <w:sz w:val="26"/>
         </w:rPr>
         <w:tab/>
@@ -12255,14 +12054,12 @@
       </w:r>
       <w:r>
         <w:rPr>
-          <w:rFonts w:ascii="Noto Serif Myanmar Light" w:hAnsi="Noto Serif Myanmar Light"/>
           <w:sz w:val="26"/>
         </w:rPr>
         <w:t>ဢ︀ႃ</w:t>
       </w:r>
       <w:r>
         <w:rPr>
-          <w:rFonts w:ascii="Noto Serif Myanmar Light" w:hAnsi="Noto Serif Myanmar Light"/>
           <w:sz w:val="26"/>
         </w:rPr>
         <w:tab/>
@@ -12270,7 +12067,6 @@
       </w:r>
       <w:r>
         <w:rPr>
-          <w:rFonts w:ascii="Noto Serif Myanmar Light" w:hAnsi="Noto Serif Myanmar Light"/>
           <w:sz w:val="26"/>
         </w:rPr>
         <w:tab/>
@@ -12278,7 +12074,6 @@
       </w:r>
       <w:r>
         <w:rPr>
-          <w:rFonts w:ascii="Noto Serif Myanmar Light" w:hAnsi="Noto Serif Myanmar Light"/>
           <w:sz w:val="26"/>
         </w:rPr>
         <w:tab/>
@@ -12286,7 +12081,6 @@
       </w:r>
       <w:r>
         <w:rPr>
-          <w:rFonts w:ascii="Noto Serif Myanmar Light" w:hAnsi="Noto Serif Myanmar Light"/>
           <w:sz w:val="26"/>
         </w:rPr>
         <w:tab/>
@@ -12765,7 +12559,6 @@
       <w:proofErr w:type="spellStart"/>
       <w:r>
         <w:rPr>
-          <w:rFonts w:ascii="Noto Serif Myanmar Light" w:hAnsi="Noto Serif Myanmar Light"/>
           <w:sz w:val="26"/>
         </w:rPr>
         <w:t>လ︀ိုက︀်</w:t>
@@ -12773,7 +12566,6 @@
       <w:proofErr w:type="spellEnd"/>
       <w:r>
         <w:rPr>
-          <w:rFonts w:ascii="Noto Serif Myanmar Light" w:hAnsi="Noto Serif Myanmar Light"/>
           <w:sz w:val="26"/>
         </w:rPr>
         <w:tab/>
@@ -12781,7 +12573,6 @@
       </w:r>
       <w:r>
         <w:rPr>
-          <w:rFonts w:ascii="Noto Serif Myanmar Light" w:hAnsi="Noto Serif Myanmar Light"/>
           <w:sz w:val="26"/>
         </w:rPr>
         <w:tab/>
@@ -12789,7 +12580,6 @@
       </w:r>
       <w:r>
         <w:rPr>
-          <w:rFonts w:ascii="Noto Serif Myanmar Light" w:hAnsi="Noto Serif Myanmar Light"/>
           <w:sz w:val="26"/>
         </w:rPr>
         <w:tab/>
@@ -12797,15 +12587,13 @@
       </w:r>
       <w:r>
         <w:rPr>
-          <w:rFonts w:ascii="Noto Serif Myanmar Light" w:hAnsi="Noto Serif Myanmar Light"/>
-          <w:sz w:val="26"/>
-        </w:rPr>
-        <w:tab/>
-      </w:r>
-      <w:proofErr w:type="spellStart"/>
-      <w:r>
-        <w:rPr>
-          <w:rFonts w:ascii="Noto Serif Myanmar Light" w:hAnsi="Noto Serif Myanmar Light"/>
+          <w:sz w:val="26"/>
+        </w:rPr>
+        <w:tab/>
+      </w:r>
+      <w:proofErr w:type="spellStart"/>
+      <w:r>
+        <w:rPr>
           <w:sz w:val="26"/>
         </w:rPr>
         <w:t>ဢ︀ေ︀</w:t>
@@ -12813,7 +12601,6 @@
       <w:proofErr w:type="spellEnd"/>
       <w:r>
         <w:rPr>
-          <w:rFonts w:ascii="Noto Serif Myanmar Light" w:hAnsi="Noto Serif Myanmar Light"/>
           <w:sz w:val="26"/>
         </w:rPr>
         <w:tab/>
@@ -12821,7 +12608,6 @@
       </w:r>
       <w:r>
         <w:rPr>
-          <w:rFonts w:ascii="Noto Serif Myanmar Light" w:hAnsi="Noto Serif Myanmar Light"/>
           <w:sz w:val="26"/>
         </w:rPr>
         <w:tab/>
@@ -13364,22 +13150,19 @@
       </w:r>
       <w:r>
         <w:rPr>
-          <w:rFonts w:ascii="Noto Serif Myanmar Light" w:hAnsi="Noto Serif Myanmar Light"/>
           <w:sz w:val="26"/>
         </w:rPr>
         <w:t>လ︀ုက︀်</w:t>
       </w:r>
       <w:r>
         <w:rPr>
-          <w:rFonts w:ascii="Noto Serif Myanmar Light" w:hAnsi="Noto Serif Myanmar Light"/>
-          <w:sz w:val="26"/>
-        </w:rPr>
-        <w:tab/>
-      </w:r>
-      <w:proofErr w:type="spellStart"/>
-      <w:r>
-        <w:rPr>
-          <w:rFonts w:ascii="Noto Serif Myanmar Light" w:hAnsi="Noto Serif Myanmar Light"/>
+          <w:sz w:val="26"/>
+        </w:rPr>
+        <w:tab/>
+      </w:r>
+      <w:proofErr w:type="spellStart"/>
+      <w:r>
+        <w:rPr>
           <w:sz w:val="26"/>
         </w:rPr>
         <w:t>မ︀ုက︀်ꩬ︀ိုဝ︀်</w:t>
@@ -13387,7 +13170,6 @@
       <w:proofErr w:type="spellEnd"/>
       <w:r>
         <w:rPr>
-          <w:rFonts w:ascii="Noto Serif Myanmar Light" w:hAnsi="Noto Serif Myanmar Light"/>
           <w:sz w:val="26"/>
         </w:rPr>
         <w:tab/>
@@ -13395,7 +13177,6 @@
       </w:r>
       <w:r>
         <w:rPr>
-          <w:rFonts w:ascii="Noto Serif Myanmar Light" w:hAnsi="Noto Serif Myanmar Light"/>
           <w:sz w:val="26"/>
         </w:rPr>
         <w:tab/>
@@ -13403,7 +13184,6 @@
       </w:r>
       <w:r>
         <w:rPr>
-          <w:rFonts w:ascii="Noto Serif Myanmar Light" w:hAnsi="Noto Serif Myanmar Light"/>
           <w:sz w:val="26"/>
         </w:rPr>
         <w:tab/>
@@ -13411,15 +13191,13 @@
       </w:r>
       <w:r>
         <w:rPr>
-          <w:rFonts w:ascii="Noto Serif Myanmar Light" w:hAnsi="Noto Serif Myanmar Light"/>
-          <w:sz w:val="26"/>
-        </w:rPr>
-        <w:tab/>
-      </w:r>
-      <w:proofErr w:type="spellStart"/>
-      <w:r>
-        <w:rPr>
-          <w:rFonts w:ascii="Noto Serif Myanmar Light" w:hAnsi="Noto Serif Myanmar Light"/>
+          <w:sz w:val="26"/>
+        </w:rPr>
+        <w:tab/>
+      </w:r>
+      <w:proofErr w:type="spellStart"/>
+      <w:r>
+        <w:rPr>
           <w:sz w:val="26"/>
         </w:rPr>
         <w:t>ဢ︀ေ︀</w:t>
@@ -13427,7 +13205,6 @@
       <w:proofErr w:type="spellEnd"/>
       <w:r>
         <w:rPr>
-          <w:rFonts w:ascii="Noto Serif Myanmar Light" w:hAnsi="Noto Serif Myanmar Light"/>
           <w:sz w:val="26"/>
         </w:rPr>
         <w:tab/>
@@ -14023,7 +13800,6 @@
       <w:proofErr w:type="spellStart"/>
       <w:r>
         <w:rPr>
-          <w:rFonts w:ascii="Noto Serif Myanmar Light" w:hAnsi="Noto Serif Myanmar Light"/>
           <w:sz w:val="26"/>
         </w:rPr>
         <w:t>ꩭင︀်</w:t>
@@ -14031,7 +13807,6 @@
       <w:proofErr w:type="spellEnd"/>
       <w:r>
         <w:rPr>
-          <w:rFonts w:ascii="Noto Serif Myanmar Light" w:hAnsi="Noto Serif Myanmar Light"/>
           <w:sz w:val="26"/>
         </w:rPr>
         <w:tab/>
@@ -14039,15 +13814,13 @@
       </w:r>
       <w:r>
         <w:rPr>
-          <w:rFonts w:ascii="Noto Serif Myanmar Light" w:hAnsi="Noto Serif Myanmar Light"/>
-          <w:sz w:val="26"/>
-        </w:rPr>
-        <w:tab/>
-      </w:r>
-      <w:proofErr w:type="spellStart"/>
-      <w:r>
-        <w:rPr>
-          <w:rFonts w:ascii="Noto Serif Myanmar Light" w:hAnsi="Noto Serif Myanmar Light"/>
+          <w:sz w:val="26"/>
+        </w:rPr>
+        <w:tab/>
+      </w:r>
+      <w:proofErr w:type="spellStart"/>
+      <w:r>
+        <w:rPr>
           <w:sz w:val="26"/>
         </w:rPr>
         <w:t>ၵ︀ႃꩫ︀ွ်</w:t>
@@ -14055,7 +13828,6 @@
       <w:proofErr w:type="spellEnd"/>
       <w:r>
         <w:rPr>
-          <w:rFonts w:ascii="Noto Serif Myanmar Light" w:hAnsi="Noto Serif Myanmar Light"/>
           <w:sz w:val="26"/>
         </w:rPr>
         <w:tab/>
@@ -14063,7 +13835,6 @@
       </w:r>
       <w:r>
         <w:rPr>
-          <w:rFonts w:ascii="Noto Serif Myanmar Light" w:hAnsi="Noto Serif Myanmar Light"/>
           <w:sz w:val="26"/>
         </w:rPr>
         <w:tab/>
@@ -14083,14 +13854,12 @@
       </w:r>
       <w:r>
         <w:rPr>
-          <w:rFonts w:ascii="Noto Serif Myanmar Light" w:hAnsi="Noto Serif Myanmar Light"/>
           <w:sz w:val="26"/>
         </w:rPr>
         <w:t>ꩭေ︀ႃ</w:t>
       </w:r>
       <w:r>
         <w:rPr>
-          <w:rFonts w:ascii="Noto Serif Myanmar Light" w:hAnsi="Noto Serif Myanmar Light"/>
           <w:sz w:val="26"/>
         </w:rPr>
         <w:tab/>
@@ -14098,11 +13867,10 @@
       </w:r>
       <w:r>
         <w:rPr>
-          <w:rFonts w:ascii="Noto Serif Myanmar Light" w:hAnsi="Noto Serif Myanmar Light"/>
-          <w:sz w:val="26"/>
-        </w:rPr>
-        <w:tab/>
-        <w:t>…</w:t>
+          <w:sz w:val="26"/>
+        </w:rPr>
+        <w:tab/>
+        <w:t>...</w:t>
       </w:r>
     </w:p>
     <w:p>
@@ -14703,22 +14471,19 @@
       </w:r>
       <w:r>
         <w:rPr>
-          <w:rFonts w:ascii="Noto Serif Myanmar Light" w:hAnsi="Noto Serif Myanmar Light"/>
           <w:sz w:val="26"/>
         </w:rPr>
         <w:t>ပ︀ႃ</w:t>
       </w:r>
       <w:r>
         <w:rPr>
-          <w:rFonts w:ascii="Noto Serif Myanmar Light" w:hAnsi="Noto Serif Myanmar Light"/>
-          <w:sz w:val="26"/>
-        </w:rPr>
-        <w:tab/>
-      </w:r>
-      <w:proofErr w:type="spellStart"/>
-      <w:r>
-        <w:rPr>
-          <w:rFonts w:ascii="Noto Serif Myanmar Light" w:hAnsi="Noto Serif Myanmar Light"/>
+          <w:sz w:val="26"/>
+        </w:rPr>
+        <w:tab/>
+      </w:r>
+      <w:proofErr w:type="spellStart"/>
+      <w:r>
+        <w:rPr>
           <w:sz w:val="26"/>
         </w:rPr>
         <w:t>ဢ︀ေ︀</w:t>
@@ -14726,7 +14491,6 @@
       <w:proofErr w:type="spellEnd"/>
       <w:r>
         <w:rPr>
-          <w:rFonts w:ascii="Noto Serif Myanmar Light" w:hAnsi="Noto Serif Myanmar Light"/>
           <w:sz w:val="26"/>
         </w:rPr>
         <w:tab/>
@@ -14734,7 +14498,6 @@
       </w:r>
       <w:r>
         <w:rPr>
-          <w:rFonts w:ascii="Noto Serif Myanmar Light" w:hAnsi="Noto Serif Myanmar Light"/>
           <w:sz w:val="26"/>
         </w:rPr>
         <w:tab/>
@@ -14742,15 +14505,13 @@
       </w:r>
       <w:r>
         <w:rPr>
-          <w:rFonts w:ascii="Noto Serif Myanmar Light" w:hAnsi="Noto Serif Myanmar Light"/>
-          <w:sz w:val="26"/>
-        </w:rPr>
-        <w:tab/>
-        <w:t>…</w:t>
-      </w:r>
-      <w:r>
-        <w:rPr>
-          <w:rFonts w:ascii="Noto Serif Myanmar Light" w:hAnsi="Noto Serif Myanmar Light"/>
+          <w:sz w:val="26"/>
+        </w:rPr>
+        <w:tab/>
+        <w:t>...</w:t>
+      </w:r>
+      <w:r>
+        <w:rPr>
           <w:sz w:val="26"/>
         </w:rPr>
         <w:tab/>
@@ -15344,14 +15105,12 @@
       </w:r>
       <w:r>
         <w:rPr>
-          <w:rFonts w:ascii="Noto Serif Myanmar Light" w:hAnsi="Noto Serif Myanmar Light"/>
           <w:sz w:val="26"/>
         </w:rPr>
         <w:t>လ︀ုၺ်</w:t>
       </w:r>
       <w:r>
         <w:rPr>
-          <w:rFonts w:ascii="Noto Serif Myanmar Light" w:hAnsi="Noto Serif Myanmar Light"/>
           <w:sz w:val="26"/>
         </w:rPr>
         <w:tab/>
@@ -15359,7 +15118,6 @@
       </w:r>
       <w:r>
         <w:rPr>
-          <w:rFonts w:ascii="Noto Serif Myanmar Light" w:hAnsi="Noto Serif Myanmar Light"/>
           <w:sz w:val="26"/>
         </w:rPr>
         <w:tab/>
@@ -15367,7 +15125,6 @@
       </w:r>
       <w:r>
         <w:rPr>
-          <w:rFonts w:ascii="Noto Serif Myanmar Light" w:hAnsi="Noto Serif Myanmar Light"/>
           <w:sz w:val="26"/>
         </w:rPr>
         <w:tab/>
@@ -15375,15 +15132,13 @@
       </w:r>
       <w:r>
         <w:rPr>
-          <w:rFonts w:ascii="Noto Serif Myanmar Light" w:hAnsi="Noto Serif Myanmar Light"/>
-          <w:sz w:val="26"/>
-        </w:rPr>
-        <w:tab/>
-      </w:r>
-      <w:proofErr w:type="spellStart"/>
-      <w:r>
-        <w:rPr>
-          <w:rFonts w:ascii="Noto Serif Myanmar Light" w:hAnsi="Noto Serif Myanmar Light"/>
+          <w:sz w:val="26"/>
+        </w:rPr>
+        <w:tab/>
+      </w:r>
+      <w:proofErr w:type="spellStart"/>
+      <w:r>
+        <w:rPr>
           <w:sz w:val="26"/>
         </w:rPr>
         <w:t>ဢ︀ေ︀</w:t>
@@ -15391,7 +15146,6 @@
       <w:proofErr w:type="spellEnd"/>
       <w:r>
         <w:rPr>
-          <w:rFonts w:ascii="Noto Serif Myanmar Light" w:hAnsi="Noto Serif Myanmar Light"/>
           <w:sz w:val="26"/>
         </w:rPr>
         <w:tab/>
@@ -15399,7 +15153,6 @@
       </w:r>
       <w:r>
         <w:rPr>
-          <w:rFonts w:ascii="Noto Serif Myanmar Light" w:hAnsi="Noto Serif Myanmar Light"/>
           <w:sz w:val="26"/>
         </w:rPr>
         <w:tab/>
@@ -15407,7 +15160,6 @@
       </w:r>
       <w:r>
         <w:rPr>
-          <w:rFonts w:ascii="Noto Serif Myanmar Light" w:hAnsi="Noto Serif Myanmar Light"/>
           <w:sz w:val="26"/>
         </w:rPr>
         <w:tab/>
@@ -15415,7 +15167,6 @@
       </w:r>
       <w:r>
         <w:rPr>
-          <w:rFonts w:ascii="Noto Serif Myanmar Light" w:hAnsi="Noto Serif Myanmar Light"/>
           <w:sz w:val="26"/>
         </w:rPr>
         <w:tab/>
@@ -15423,7 +15174,6 @@
       </w:r>
       <w:r>
         <w:rPr>
-          <w:rFonts w:ascii="Noto Serif Myanmar Light" w:hAnsi="Noto Serif Myanmar Light"/>
           <w:sz w:val="26"/>
         </w:rPr>
         <w:tab/>
@@ -15431,7 +15181,6 @@
       </w:r>
       <w:r>
         <w:rPr>
-          <w:rFonts w:ascii="Noto Serif Myanmar Light" w:hAnsi="Noto Serif Myanmar Light"/>
           <w:sz w:val="26"/>
         </w:rPr>
         <w:tab/>
@@ -16023,14 +15772,12 @@
       </w:r>
       <w:r>
         <w:rPr>
-          <w:rFonts w:ascii="Noto Serif Myanmar Light" w:hAnsi="Noto Serif Myanmar Light"/>
           <w:sz w:val="26"/>
         </w:rPr>
         <w:t>လ︀ုၺ်</w:t>
       </w:r>
       <w:r>
         <w:rPr>
-          <w:rFonts w:ascii="Noto Serif Myanmar Light" w:hAnsi="Noto Serif Myanmar Light"/>
           <w:sz w:val="26"/>
         </w:rPr>
         <w:tab/>
@@ -16038,7 +15785,6 @@
       </w:r>
       <w:r>
         <w:rPr>
-          <w:rFonts w:ascii="Noto Serif Myanmar Light" w:hAnsi="Noto Serif Myanmar Light"/>
           <w:sz w:val="26"/>
         </w:rPr>
         <w:tab/>
@@ -16046,7 +15792,6 @@
       </w:r>
       <w:r>
         <w:rPr>
-          <w:rFonts w:ascii="Noto Serif Myanmar Light" w:hAnsi="Noto Serif Myanmar Light"/>
           <w:sz w:val="26"/>
         </w:rPr>
         <w:tab/>
@@ -16054,7 +15799,6 @@
       </w:r>
       <w:r>
         <w:rPr>
-          <w:rFonts w:ascii="Noto Serif Myanmar Light" w:hAnsi="Noto Serif Myanmar Light"/>
           <w:sz w:val="26"/>
         </w:rPr>
         <w:tab/>
@@ -16062,15 +15806,13 @@
       </w:r>
       <w:r>
         <w:rPr>
-          <w:rFonts w:ascii="Noto Serif Myanmar Light" w:hAnsi="Noto Serif Myanmar Light"/>
-          <w:sz w:val="26"/>
-        </w:rPr>
-        <w:tab/>
-      </w:r>
-      <w:proofErr w:type="spellStart"/>
-      <w:r>
-        <w:rPr>
-          <w:rFonts w:ascii="Noto Serif Myanmar Light" w:hAnsi="Noto Serif Myanmar Light"/>
+          <w:sz w:val="26"/>
+        </w:rPr>
+        <w:tab/>
+      </w:r>
+      <w:proofErr w:type="spellStart"/>
+      <w:r>
+        <w:rPr>
           <w:sz w:val="26"/>
         </w:rPr>
         <w:t>ယ︀ေ︀</w:t>
@@ -16531,14 +16273,12 @@
       </w:r>
       <w:r>
         <w:rPr>
-          <w:rFonts w:ascii="Noto Serif Myanmar Light" w:hAnsi="Noto Serif Myanmar Light"/>
           <w:sz w:val="26"/>
         </w:rPr>
         <w:t>ဢ︀ꩫ︀်</w:t>
       </w:r>
       <w:r>
         <w:rPr>
-          <w:rFonts w:ascii="Noto Serif Myanmar Light" w:hAnsi="Noto Serif Myanmar Light"/>
           <w:sz w:val="26"/>
         </w:rPr>
         <w:tab/>
@@ -16546,7 +16286,6 @@
       </w:r>
       <w:r>
         <w:rPr>
-          <w:rFonts w:ascii="Noto Serif Myanmar Light" w:hAnsi="Noto Serif Myanmar Light"/>
           <w:sz w:val="26"/>
         </w:rPr>
         <w:tab/>
@@ -16554,7 +16293,6 @@
       </w:r>
       <w:r>
         <w:rPr>
-          <w:rFonts w:ascii="Noto Serif Myanmar Light" w:hAnsi="Noto Serif Myanmar Light"/>
           <w:sz w:val="26"/>
         </w:rPr>
         <w:tab/>
@@ -16562,7 +16300,6 @@
       </w:r>
       <w:r>
         <w:rPr>
-          <w:rFonts w:ascii="Noto Serif Myanmar Light" w:hAnsi="Noto Serif Myanmar Light"/>
           <w:sz w:val="26"/>
         </w:rPr>
         <w:tab/>
@@ -16570,7 +16307,6 @@
       </w:r>
       <w:r>
         <w:rPr>
-          <w:rFonts w:ascii="Noto Serif Myanmar Light" w:hAnsi="Noto Serif Myanmar Light"/>
           <w:sz w:val="26"/>
         </w:rPr>
         <w:tab/>
@@ -16578,15 +16314,13 @@
       </w:r>
       <w:r>
         <w:rPr>
-          <w:rFonts w:ascii="Noto Serif Myanmar Light" w:hAnsi="Noto Serif Myanmar Light"/>
-          <w:sz w:val="26"/>
-        </w:rPr>
-        <w:tab/>
-      </w:r>
-      <w:proofErr w:type="spellStart"/>
-      <w:r>
-        <w:rPr>
-          <w:rFonts w:ascii="Noto Serif Myanmar Light" w:hAnsi="Noto Serif Myanmar Light"/>
+          <w:sz w:val="26"/>
+        </w:rPr>
+        <w:tab/>
+      </w:r>
+      <w:proofErr w:type="spellStart"/>
+      <w:r>
+        <w:rPr>
           <w:sz w:val="26"/>
         </w:rPr>
         <w:t>မ︀င︀်</w:t>
@@ -17047,22 +16781,19 @@
       </w:r>
       <w:r>
         <w:rPr>
-          <w:rFonts w:ascii="Noto Serif Myanmar Light" w:hAnsi="Noto Serif Myanmar Light"/>
           <w:sz w:val="26"/>
         </w:rPr>
         <w:t>ဢ︀ꩫ︀်</w:t>
       </w:r>
       <w:r>
         <w:rPr>
-          <w:rFonts w:ascii="Noto Serif Myanmar Light" w:hAnsi="Noto Serif Myanmar Light"/>
-          <w:sz w:val="26"/>
-        </w:rPr>
-        <w:tab/>
-      </w:r>
-      <w:proofErr w:type="spellStart"/>
-      <w:r>
-        <w:rPr>
-          <w:rFonts w:ascii="Noto Serif Myanmar Light" w:hAnsi="Noto Serif Myanmar Light"/>
+          <w:sz w:val="26"/>
+        </w:rPr>
+        <w:tab/>
+      </w:r>
+      <w:proofErr w:type="spellStart"/>
+      <w:r>
+        <w:rPr>
           <w:sz w:val="26"/>
         </w:rPr>
         <w:t>လ︀ꩫ︀်က︀ꩫ︀်</w:t>
@@ -17070,7 +16801,6 @@
       <w:proofErr w:type="spellEnd"/>
       <w:r>
         <w:rPr>
-          <w:rFonts w:ascii="Noto Serif Myanmar Light" w:hAnsi="Noto Serif Myanmar Light"/>
           <w:sz w:val="26"/>
         </w:rPr>
         <w:tab/>
@@ -17078,15 +16808,13 @@
       </w:r>
       <w:r>
         <w:rPr>
-          <w:rFonts w:ascii="Noto Serif Myanmar Light" w:hAnsi="Noto Serif Myanmar Light"/>
-          <w:sz w:val="26"/>
-        </w:rPr>
-        <w:tab/>
-        <w:t>…</w:t>
-      </w:r>
-      <w:r>
-        <w:rPr>
-          <w:rFonts w:ascii="Noto Serif Myanmar Light" w:hAnsi="Noto Serif Myanmar Light"/>
+          <w:sz w:val="26"/>
+        </w:rPr>
+        <w:tab/>
+        <w:t>...</w:t>
+      </w:r>
+      <w:r>
+        <w:rPr>
           <w:sz w:val="26"/>
         </w:rPr>
         <w:tab/>
@@ -17614,7 +17342,6 @@
       <w:proofErr w:type="spellStart"/>
       <w:r>
         <w:rPr>
-          <w:rFonts w:ascii="Noto Serif Myanmar Light" w:hAnsi="Noto Serif Myanmar Light"/>
           <w:sz w:val="26"/>
         </w:rPr>
         <w:t>လ︀ိုဝ︀်ပ︀ိုဝ︀်ꩫ︀ꩫ︀်</w:t>
@@ -17622,15 +17349,13 @@
       <w:proofErr w:type="spellEnd"/>
       <w:r>
         <w:rPr>
-          <w:rFonts w:ascii="Noto Serif Myanmar Light" w:hAnsi="Noto Serif Myanmar Light"/>
-          <w:sz w:val="26"/>
-        </w:rPr>
-        <w:tab/>
-      </w:r>
-      <w:proofErr w:type="spellStart"/>
-      <w:r>
-        <w:rPr>
-          <w:rFonts w:ascii="Noto Serif Myanmar Light" w:hAnsi="Noto Serif Myanmar Light"/>
+          <w:sz w:val="26"/>
+        </w:rPr>
+        <w:tab/>
+      </w:r>
+      <w:proofErr w:type="spellStart"/>
+      <w:r>
+        <w:rPr>
           <w:sz w:val="26"/>
         </w:rPr>
         <w:t>ၸ︀ၞ်</w:t>
@@ -17638,7 +17363,6 @@
       <w:proofErr w:type="spellEnd"/>
       <w:r>
         <w:rPr>
-          <w:rFonts w:ascii="Noto Serif Myanmar Light" w:hAnsi="Noto Serif Myanmar Light"/>
           <w:sz w:val="26"/>
         </w:rPr>
         <w:tab/>
@@ -17646,15 +17370,13 @@
       </w:r>
       <w:r>
         <w:rPr>
-          <w:rFonts w:ascii="Noto Serif Myanmar Light" w:hAnsi="Noto Serif Myanmar Light"/>
-          <w:sz w:val="26"/>
-        </w:rPr>
-        <w:tab/>
-      </w:r>
-      <w:proofErr w:type="spellStart"/>
-      <w:r>
-        <w:rPr>
-          <w:rFonts w:ascii="Noto Serif Myanmar Light" w:hAnsi="Noto Serif Myanmar Light"/>
+          <w:sz w:val="26"/>
+        </w:rPr>
+        <w:tab/>
+      </w:r>
+      <w:proofErr w:type="spellStart"/>
+      <w:r>
+        <w:rPr>
           <w:sz w:val="26"/>
         </w:rPr>
         <w:t>ယ︀င︀်</w:t>
@@ -18236,7 +17958,6 @@
       <w:proofErr w:type="spellStart"/>
       <w:r>
         <w:rPr>
-          <w:rFonts w:ascii="Noto Serif Myanmar Light" w:hAnsi="Noto Serif Myanmar Light"/>
           <w:sz w:val="26"/>
         </w:rPr>
         <w:t>လ︀ိင︀်</w:t>
@@ -18245,7 +17966,6 @@
       <w:proofErr w:type="gramStart"/>
       <w:r>
         <w:rPr>
-          <w:rFonts w:ascii="Noto Serif Myanmar Light" w:hAnsi="Noto Serif Myanmar Light"/>
           <w:sz w:val="26"/>
         </w:rPr>
         <w:tab/>
@@ -18254,7 +17974,6 @@
       <w:proofErr w:type="gramEnd"/>
       <w:r>
         <w:rPr>
-          <w:rFonts w:ascii="Noto Serif Myanmar Light" w:hAnsi="Noto Serif Myanmar Light"/>
           <w:sz w:val="26"/>
         </w:rPr>
         <w:tab/>
@@ -18262,23 +17981,20 @@
       </w:r>
       <w:r>
         <w:rPr>
-          <w:rFonts w:ascii="Noto Serif Myanmar Light" w:hAnsi="Noto Serif Myanmar Light"/>
-          <w:sz w:val="26"/>
-        </w:rPr>
-        <w:tab/>
-        <w:t>…</w:t>
-      </w:r>
-      <w:r>
-        <w:rPr>
-          <w:rFonts w:ascii="Noto Serif Myanmar Light" w:hAnsi="Noto Serif Myanmar Light"/>
-          <w:sz w:val="26"/>
-        </w:rPr>
-        <w:tab/>
-      </w:r>
-      <w:proofErr w:type="spellStart"/>
-      <w:r>
-        <w:rPr>
-          <w:rFonts w:ascii="Noto Serif Myanmar Light" w:hAnsi="Noto Serif Myanmar Light"/>
+          <w:sz w:val="26"/>
+        </w:rPr>
+        <w:tab/>
+        <w:t>...</w:t>
+      </w:r>
+      <w:r>
+        <w:rPr>
+          <w:sz w:val="26"/>
+        </w:rPr>
+        <w:tab/>
+      </w:r>
+      <w:proofErr w:type="spellStart"/>
+      <w:r>
+        <w:rPr>
           <w:sz w:val="26"/>
         </w:rPr>
         <w:t>လ︀ိင︀်</w:t>
@@ -18286,7 +18002,6 @@
       <w:proofErr w:type="spellEnd"/>
       <w:r>
         <w:rPr>
-          <w:rFonts w:ascii="Noto Serif Myanmar Light" w:hAnsi="Noto Serif Myanmar Light"/>
           <w:sz w:val="26"/>
         </w:rPr>
         <w:tab/>
@@ -18294,15 +18009,13 @@
       </w:r>
       <w:r>
         <w:rPr>
-          <w:rFonts w:ascii="Noto Serif Myanmar Light" w:hAnsi="Noto Serif Myanmar Light"/>
-          <w:sz w:val="26"/>
-        </w:rPr>
-        <w:tab/>
-      </w:r>
-      <w:proofErr w:type="spellStart"/>
-      <w:r>
-        <w:rPr>
-          <w:rFonts w:ascii="Noto Serif Myanmar Light" w:hAnsi="Noto Serif Myanmar Light"/>
+          <w:sz w:val="26"/>
+        </w:rPr>
+        <w:tab/>
+      </w:r>
+      <w:proofErr w:type="spellStart"/>
+      <w:r>
+        <w:rPr>
           <w:sz w:val="26"/>
         </w:rPr>
         <w:t>လ︀ိင︀်</w:t>
@@ -18310,15 +18023,13 @@
       <w:proofErr w:type="spellEnd"/>
       <w:r>
         <w:rPr>
-          <w:rFonts w:ascii="Noto Serif Myanmar Light" w:hAnsi="Noto Serif Myanmar Light"/>
-          <w:sz w:val="26"/>
-        </w:rPr>
-        <w:tab/>
-      </w:r>
-      <w:proofErr w:type="spellStart"/>
-      <w:r>
-        <w:rPr>
-          <w:rFonts w:ascii="Noto Serif Myanmar Light" w:hAnsi="Noto Serif Myanmar Light"/>
+          <w:sz w:val="26"/>
+        </w:rPr>
+        <w:tab/>
+      </w:r>
+      <w:proofErr w:type="spellStart"/>
+      <w:r>
+        <w:rPr>
           <w:sz w:val="26"/>
         </w:rPr>
         <w:t>လ︀င︀်</w:t>
@@ -18326,7 +18037,6 @@
       <w:proofErr w:type="spellEnd"/>
       <w:r>
         <w:rPr>
-          <w:rFonts w:ascii="Noto Serif Myanmar Light" w:hAnsi="Noto Serif Myanmar Light"/>
           <w:sz w:val="26"/>
         </w:rPr>
         <w:tab/>
@@ -18940,14 +18650,12 @@
       </w:r>
       <w:r>
         <w:rPr>
-          <w:rFonts w:ascii="Noto Serif Myanmar Light" w:hAnsi="Noto Serif Myanmar Light"/>
           <w:sz w:val="26"/>
         </w:rPr>
         <w:t>ၵ︀ွံ</w:t>
       </w:r>
       <w:r>
         <w:rPr>
-          <w:rFonts w:ascii="Noto Serif Myanmar Light" w:hAnsi="Noto Serif Myanmar Light"/>
           <w:sz w:val="26"/>
         </w:rPr>
         <w:tab/>
@@ -18955,7 +18663,6 @@
       </w:r>
       <w:r>
         <w:rPr>
-          <w:rFonts w:ascii="Noto Serif Myanmar Light" w:hAnsi="Noto Serif Myanmar Light"/>
           <w:sz w:val="26"/>
         </w:rPr>
         <w:tab/>
@@ -18963,7 +18670,6 @@
       </w:r>
       <w:r>
         <w:rPr>
-          <w:rFonts w:ascii="Noto Serif Myanmar Light" w:hAnsi="Noto Serif Myanmar Light"/>
           <w:sz w:val="26"/>
         </w:rPr>
         <w:tab/>
@@ -18971,15 +18677,13 @@
       </w:r>
       <w:r>
         <w:rPr>
-          <w:rFonts w:ascii="Noto Serif Myanmar Light" w:hAnsi="Noto Serif Myanmar Light"/>
-          <w:sz w:val="26"/>
-        </w:rPr>
-        <w:tab/>
-      </w:r>
-      <w:proofErr w:type="spellStart"/>
-      <w:r>
-        <w:rPr>
-          <w:rFonts w:ascii="Noto Serif Myanmar Light" w:hAnsi="Noto Serif Myanmar Light"/>
+          <w:sz w:val="26"/>
+        </w:rPr>
+        <w:tab/>
+      </w:r>
+      <w:proofErr w:type="spellStart"/>
+      <w:r>
+        <w:rPr>
           <w:sz w:val="26"/>
         </w:rPr>
         <w:t>ꩬ︀င︀်</w:t>
@@ -18987,7 +18691,6 @@
       <w:proofErr w:type="spellEnd"/>
       <w:r>
         <w:rPr>
-          <w:rFonts w:ascii="Noto Serif Myanmar Light" w:hAnsi="Noto Serif Myanmar Light"/>
           <w:sz w:val="26"/>
         </w:rPr>
         <w:tab/>
@@ -18995,7 +18698,6 @@
       </w:r>
       <w:r>
         <w:rPr>
-          <w:rFonts w:ascii="Noto Serif Myanmar Light" w:hAnsi="Noto Serif Myanmar Light"/>
           <w:sz w:val="26"/>
         </w:rPr>
         <w:tab/>
@@ -19003,7 +18705,6 @@
       </w:r>
       <w:r>
         <w:rPr>
-          <w:rFonts w:ascii="Noto Serif Myanmar Light" w:hAnsi="Noto Serif Myanmar Light"/>
           <w:sz w:val="26"/>
         </w:rPr>
         <w:tab/>
@@ -19011,7 +18712,6 @@
       </w:r>
       <w:r>
         <w:rPr>
-          <w:rFonts w:ascii="Noto Serif Myanmar Light" w:hAnsi="Noto Serif Myanmar Light"/>
           <w:sz w:val="26"/>
         </w:rPr>
         <w:tab/>
@@ -19473,7 +19173,6 @@
       <w:proofErr w:type="spellStart"/>
       <w:r>
         <w:rPr>
-          <w:rFonts w:ascii="Noto Serif Myanmar Light" w:hAnsi="Noto Serif Myanmar Light"/>
           <w:sz w:val="26"/>
         </w:rPr>
         <w:t>ယ︀ွ်</w:t>
@@ -19481,7 +19180,6 @@
       <w:proofErr w:type="spellEnd"/>
       <w:r>
         <w:rPr>
-          <w:rFonts w:ascii="Noto Serif Myanmar Light" w:hAnsi="Noto Serif Myanmar Light"/>
           <w:sz w:val="26"/>
         </w:rPr>
         <w:tab/>

</xml_diff>